<commit_message>
Added introduction to project documentation
</commit_message>
<xml_diff>
--- a/Project New/Project Documentation.docx
+++ b/Project New/Project Documentation.docx
@@ -1,6 +1,6 @@
 
 <file path=word/document.xml><?xml version="1.0" encoding="utf-8"?>
-<w:document xmlns:wpc="http://schemas.microsoft.com/office/word/2010/wordprocessingCanvas" xmlns:mc="http://schemas.openxmlformats.org/markup-compatibility/2006" xmlns:o="urn:schemas-microsoft-com:office:office" xmlns:r="http://schemas.openxmlformats.org/officeDocument/2006/relationships" xmlns:m="http://schemas.openxmlformats.org/officeDocument/2006/math" xmlns:v="urn:schemas-microsoft-com:vml" xmlns:wp14="http://schemas.microsoft.com/office/word/2010/wordprocessingDrawing" xmlns:wp="http://schemas.openxmlformats.org/drawingml/2006/wordprocessingDrawing" xmlns:w10="urn:schemas-microsoft-com:office:word" xmlns:w="http://schemas.openxmlformats.org/wordprocessingml/2006/main" xmlns:w14="http://schemas.microsoft.com/office/word/2010/wordml" xmlns:wpg="http://schemas.microsoft.com/office/word/2010/wordprocessingGroup" xmlns:wpi="http://schemas.microsoft.com/office/word/2010/wordprocessingInk" xmlns:wne="http://schemas.microsoft.com/office/word/2006/wordml" xmlns:wps="http://schemas.microsoft.com/office/word/2010/wordprocessingShape" mc:Ignorable="w14 wp14">
+<w:document xmlns:wpc="http://schemas.microsoft.com/office/word/2010/wordprocessingCanvas" xmlns:cx="http://schemas.microsoft.com/office/drawing/2014/chartex" xmlns:cx1="http://schemas.microsoft.com/office/drawing/2015/9/8/chartex" xmlns:cx2="http://schemas.microsoft.com/office/drawing/2015/10/21/chartex" xmlns:cx3="http://schemas.microsoft.com/office/drawing/2016/5/9/chartex" xmlns:cx4="http://schemas.microsoft.com/office/drawing/2016/5/10/chartex" xmlns:cx5="http://schemas.microsoft.com/office/drawing/2016/5/11/chartex" xmlns:cx6="http://schemas.microsoft.com/office/drawing/2016/5/12/chartex" xmlns:cx7="http://schemas.microsoft.com/office/drawing/2016/5/13/chartex" xmlns:cx8="http://schemas.microsoft.com/office/drawing/2016/5/14/chartex" xmlns:mc="http://schemas.openxmlformats.org/markup-compatibility/2006" xmlns:aink="http://schemas.microsoft.com/office/drawing/2016/ink" xmlns:am3d="http://schemas.microsoft.com/office/drawing/2017/model3d" xmlns:o="urn:schemas-microsoft-com:office:office" xmlns:oel="http://schemas.microsoft.com/office/2019/extlst" xmlns:r="http://schemas.openxmlformats.org/officeDocument/2006/relationships" xmlns:m="http://schemas.openxmlformats.org/officeDocument/2006/math" xmlns:v="urn:schemas-microsoft-com:vml" xmlns:wp14="http://schemas.microsoft.com/office/word/2010/wordprocessingDrawing" xmlns:wp="http://schemas.openxmlformats.org/drawingml/2006/wordprocessingDrawing" xmlns:w10="urn:schemas-microsoft-com:office:word" xmlns:w="http://schemas.openxmlformats.org/wordprocessingml/2006/main" xmlns:w14="http://schemas.microsoft.com/office/word/2010/wordml" xmlns:w15="http://schemas.microsoft.com/office/word/2012/wordml" xmlns:w16cex="http://schemas.microsoft.com/office/word/2018/wordml/cex" xmlns:w16cid="http://schemas.microsoft.com/office/word/2016/wordml/cid" xmlns:w16="http://schemas.microsoft.com/office/word/2018/wordml" xmlns:w16sdtdh="http://schemas.microsoft.com/office/word/2020/wordml/sdtdatahash" xmlns:w16se="http://schemas.microsoft.com/office/word/2015/wordml/symex" xmlns:wpg="http://schemas.microsoft.com/office/word/2010/wordprocessingGroup" xmlns:wpi="http://schemas.microsoft.com/office/word/2010/wordprocessingInk" xmlns:wne="http://schemas.microsoft.com/office/word/2006/wordml" xmlns:wps="http://schemas.microsoft.com/office/word/2010/wordprocessingShape" mc:Ignorable="w14 w15 w16se w16cid w16 w16cex w16sdtdh wp14">
   <w:body>
     <w:p>
       <w:pPr>
@@ -82,7 +82,7 @@
           <w:sz w:val="42"/>
         </w:rPr>
         <w:drawing>
-          <wp:anchor distT="0" distB="0" distL="114300" distR="114300" simplePos="0" relativeHeight="251659264" behindDoc="1" locked="0" layoutInCell="1" allowOverlap="1">
+          <wp:anchor distT="0" distB="0" distL="114300" distR="114300" simplePos="0" relativeHeight="251659264" behindDoc="1" locked="0" layoutInCell="1" allowOverlap="1" wp14:anchorId="3F386D5E" wp14:editId="72C888FC">
             <wp:simplePos x="0" y="0"/>
             <wp:positionH relativeFrom="column">
               <wp:posOffset>1750695</wp:posOffset>
@@ -113,7 +113,7 @@
                     <pic:cNvPicPr/>
                   </pic:nvPicPr>
                   <pic:blipFill>
-                    <a:blip r:embed="rId6" cstate="print">
+                    <a:blip r:embed="rId5" cstate="print">
                       <a:extLst>
                         <a:ext uri="{28A0092B-C50C-407E-A947-70E740481C1C}">
                           <a14:useLocalDpi xmlns:a14="http://schemas.microsoft.com/office/drawing/2010/main" val="0"/>
@@ -357,18 +357,8 @@
           <w:sz w:val="36"/>
           <w:szCs w:val="40"/>
         </w:rPr>
-        <w:t xml:space="preserve">A </w:t>
-      </w:r>
-      <w:proofErr w:type="spellStart"/>
-      <w:r>
-        <w:rPr>
-          <w:b/>
-          <w:sz w:val="36"/>
-          <w:szCs w:val="40"/>
-        </w:rPr>
-        <w:t>Pranav</w:t>
-      </w:r>
-      <w:proofErr w:type="spellEnd"/>
+        <w:t>A Pranav</w:t>
+      </w:r>
       <w:r>
         <w:rPr>
           <w:b/>
@@ -395,23 +385,13 @@
         </w:rPr>
         <w:t xml:space="preserve"> </w:t>
       </w:r>
-      <w:proofErr w:type="spellStart"/>
       <w:r>
         <w:rPr>
           <w:b/>
           <w:sz w:val="36"/>
           <w:szCs w:val="40"/>
         </w:rPr>
-        <w:t>Ashwin</w:t>
-      </w:r>
-      <w:proofErr w:type="spellEnd"/>
-      <w:r>
-        <w:rPr>
-          <w:b/>
-          <w:sz w:val="36"/>
-          <w:szCs w:val="40"/>
-        </w:rPr>
-        <w:t xml:space="preserve"> Reddy                </w:t>
+        <w:t xml:space="preserve">Ashwin Reddy                </w:t>
       </w:r>
     </w:p>
     <w:p>
@@ -1759,85 +1739,372 @@
     <w:p>
       <w:pPr>
         <w:pStyle w:val="BodyText"/>
-        <w:spacing w:before="381" w:line="117" w:lineRule="auto"/>
-        <w:ind w:left="663" w:right="145"/>
-        <w:jc w:val="center"/>
-      </w:pPr>
+      </w:pPr>
+      <w:r>
+        <w:tab/>
+      </w:r>
+    </w:p>
+    <w:p>
+      <w:pPr>
+        <w:pStyle w:val="BodyText"/>
+        <w:rPr>
+          <w:rFonts w:ascii="Arial" w:hAnsi="Arial" w:cs="Arial"/>
+          <w:sz w:val="24"/>
+          <w:szCs w:val="24"/>
+        </w:rPr>
+      </w:pPr>
+      <w:r>
+        <w:rPr>
+          <w:rFonts w:ascii="Arial" w:hAnsi="Arial" w:cs="Arial"/>
+          <w:sz w:val="24"/>
+          <w:szCs w:val="24"/>
+        </w:rPr>
+        <w:t xml:space="preserve">What is one common thing every human shares? Food. Food is a universal language and necessity for </w:t>
+      </w:r>
       <w:proofErr w:type="gramStart"/>
       <w:r>
-        <w:t>(Introduction</w:t>
-      </w:r>
-      <w:r>
-        <w:rPr>
-          <w:spacing w:val="-8"/>
-        </w:rPr>
-        <w:t xml:space="preserve"> </w:t>
-      </w:r>
-      <w:r>
-        <w:t>to</w:t>
-      </w:r>
-      <w:r>
-        <w:rPr>
-          <w:spacing w:val="-8"/>
-        </w:rPr>
-        <w:t xml:space="preserve"> </w:t>
-      </w:r>
-      <w:r>
-        <w:t>your</w:t>
-      </w:r>
-      <w:r>
-        <w:rPr>
-          <w:spacing w:val="-6"/>
-        </w:rPr>
-        <w:t xml:space="preserve"> </w:t>
-      </w:r>
-      <w:r>
-        <w:t>project.</w:t>
+        <w:rPr>
+          <w:rFonts w:ascii="Arial" w:hAnsi="Arial" w:cs="Arial"/>
+          <w:sz w:val="24"/>
+          <w:szCs w:val="24"/>
+        </w:rPr>
+        <w:t>the human race</w:t>
       </w:r>
       <w:proofErr w:type="gramEnd"/>
       <w:r>
         <w:rPr>
-          <w:spacing w:val="-5"/>
-        </w:rPr>
-        <w:t xml:space="preserve"> </w:t>
-      </w:r>
-      <w:r>
-        <w:t>Probably</w:t>
-      </w:r>
-      <w:r>
-        <w:rPr>
-          <w:spacing w:val="-7"/>
-        </w:rPr>
-        <w:t xml:space="preserve"> </w:t>
-      </w:r>
-      <w:r>
-        <w:t>some</w:t>
-      </w:r>
-      <w:r>
-        <w:rPr>
-          <w:spacing w:val="-6"/>
-        </w:rPr>
-        <w:t xml:space="preserve"> </w:t>
-      </w:r>
-      <w:r>
-        <w:t>preliminary information about the problem area you’ve chosen.)</w:t>
-      </w:r>
-    </w:p>
-    <w:p>
-      <w:pPr>
-        <w:pStyle w:val="BodyText"/>
-        <w:rPr>
-          <w:sz w:val="48"/>
-        </w:rPr>
-      </w:pPr>
-    </w:p>
-    <w:p>
-      <w:pPr>
-        <w:pStyle w:val="BodyText"/>
-        <w:rPr>
-          <w:sz w:val="48"/>
-        </w:rPr>
-      </w:pPr>
+          <w:rFonts w:ascii="Arial" w:hAnsi="Arial" w:cs="Arial"/>
+          <w:sz w:val="24"/>
+          <w:szCs w:val="24"/>
+        </w:rPr>
+        <w:t xml:space="preserve"> to survive. An average adult consumes about 2 kilograms of food and if we multiply that by 8 billion, we can say that around 16 billion kilograms of food are consumed </w:t>
+      </w:r>
+      <w:proofErr w:type="gramStart"/>
+      <w:r>
+        <w:rPr>
+          <w:rFonts w:ascii="Arial" w:hAnsi="Arial" w:cs="Arial"/>
+          <w:sz w:val="24"/>
+          <w:szCs w:val="24"/>
+        </w:rPr>
+        <w:t>each and every</w:t>
+      </w:r>
+      <w:proofErr w:type="gramEnd"/>
+      <w:r>
+        <w:rPr>
+          <w:rFonts w:ascii="Arial" w:hAnsi="Arial" w:cs="Arial"/>
+          <w:sz w:val="24"/>
+          <w:szCs w:val="24"/>
+        </w:rPr>
+        <w:t xml:space="preserve"> day. However, preparing and cooking food is not an easy task. It takes long hours and tedious preparation for someone to make a meal that will get consumed in under half an hour. People saw this task of cooking a meal as a nuisance. This however gave birth to the restaurant and food service industry. People started paying someone else to cook food which would be consumed by them shortly. Up till the 20</w:t>
+      </w:r>
+      <w:r>
+        <w:rPr>
+          <w:rFonts w:ascii="Arial" w:hAnsi="Arial" w:cs="Arial"/>
+          <w:sz w:val="24"/>
+          <w:szCs w:val="24"/>
+          <w:vertAlign w:val="superscript"/>
+        </w:rPr>
+        <w:t>th</w:t>
+      </w:r>
+      <w:r>
+        <w:rPr>
+          <w:rFonts w:ascii="Arial" w:hAnsi="Arial" w:cs="Arial"/>
+          <w:sz w:val="24"/>
+          <w:szCs w:val="24"/>
+        </w:rPr>
+        <w:t xml:space="preserve"> century this was mainly done in restaurants. A person had to go to a restaurant and physically order the food for consumption. After analyzing the problem further, they came up with the idea of delivery systems. A person could just send a message or call the restaurant and place the order which would then be prepared and delivered right to their doorstep. This was huge as someone who has just come home from a long day of work, or someone who feels tired or unmotivated would prefer to relax at home and enjoy a cooked meal delivered right to them rather than making their own food. This system was a huge success. But as time </w:t>
+      </w:r>
+      <w:proofErr w:type="gramStart"/>
+      <w:r>
+        <w:rPr>
+          <w:rFonts w:ascii="Arial" w:hAnsi="Arial" w:cs="Arial"/>
+          <w:sz w:val="24"/>
+          <w:szCs w:val="24"/>
+        </w:rPr>
+        <w:t>passed</w:t>
+      </w:r>
+      <w:proofErr w:type="gramEnd"/>
+      <w:r>
+        <w:rPr>
+          <w:rFonts w:ascii="Arial" w:hAnsi="Arial" w:cs="Arial"/>
+          <w:sz w:val="24"/>
+          <w:szCs w:val="24"/>
+        </w:rPr>
+        <w:t xml:space="preserve"> we could see some of the problems with the same. This process of calling and placing your orders</w:t>
+      </w:r>
+      <w:r>
+        <w:rPr>
+          <w:rFonts w:ascii="Arial" w:hAnsi="Arial" w:cs="Arial"/>
+          <w:sz w:val="24"/>
+          <w:szCs w:val="24"/>
+        </w:rPr>
+        <w:t xml:space="preserve"> had a few downsides. Firstly, multiple people are not able to call the restaurant and place an order at the same time. </w:t>
+      </w:r>
+      <w:proofErr w:type="gramStart"/>
+      <w:r>
+        <w:rPr>
+          <w:rFonts w:ascii="Arial" w:hAnsi="Arial" w:cs="Arial"/>
+          <w:sz w:val="24"/>
+          <w:szCs w:val="24"/>
+        </w:rPr>
+        <w:t>Therefore</w:t>
+      </w:r>
+      <w:proofErr w:type="gramEnd"/>
+      <w:r>
+        <w:rPr>
+          <w:rFonts w:ascii="Arial" w:hAnsi="Arial" w:cs="Arial"/>
+          <w:sz w:val="24"/>
+          <w:szCs w:val="24"/>
+        </w:rPr>
+        <w:t xml:space="preserve"> a person has to wait until the receiver is free to place their order. Secondly, this system requires a human interface at the receivers end to receive and note these orders down and pass it on to the chefs. This system hence allowed for human error to take place. A busy day might entail hundreds of orders, each one different from the former. It is a tedious job to keep track of these orders and note each one of them correctly. </w:t>
+      </w:r>
+      <w:r>
+        <w:rPr>
+          <w:rFonts w:ascii="Arial" w:hAnsi="Arial" w:cs="Arial"/>
+          <w:sz w:val="24"/>
+          <w:szCs w:val="24"/>
+        </w:rPr>
+        <w:t xml:space="preserve">In an age of technological revelation and digitalization, the people get </w:t>
+      </w:r>
+      <w:proofErr w:type="gramStart"/>
+      <w:r>
+        <w:rPr>
+          <w:rFonts w:ascii="Arial" w:hAnsi="Arial" w:cs="Arial"/>
+          <w:sz w:val="24"/>
+          <w:szCs w:val="24"/>
+        </w:rPr>
+        <w:t>busier</w:t>
+      </w:r>
+      <w:proofErr w:type="gramEnd"/>
+      <w:r>
+        <w:rPr>
+          <w:rFonts w:ascii="Arial" w:hAnsi="Arial" w:cs="Arial"/>
+          <w:sz w:val="24"/>
+          <w:szCs w:val="24"/>
+        </w:rPr>
+        <w:t xml:space="preserve"> and these new technological devices and applications make lives easier. The </w:t>
+      </w:r>
+      <w:proofErr w:type="spellStart"/>
+      <w:r>
+        <w:rPr>
+          <w:rFonts w:ascii="Arial" w:hAnsi="Arial" w:cs="Arial"/>
+          <w:sz w:val="24"/>
+          <w:szCs w:val="24"/>
+        </w:rPr>
+        <w:t>On set</w:t>
+      </w:r>
+      <w:proofErr w:type="spellEnd"/>
+      <w:r>
+        <w:rPr>
+          <w:rFonts w:ascii="Arial" w:hAnsi="Arial" w:cs="Arial"/>
+          <w:sz w:val="24"/>
+          <w:szCs w:val="24"/>
+        </w:rPr>
+        <w:t xml:space="preserve"> of the </w:t>
+      </w:r>
+      <w:proofErr w:type="gramStart"/>
+      <w:r>
+        <w:rPr>
+          <w:rFonts w:ascii="Arial" w:hAnsi="Arial" w:cs="Arial"/>
+          <w:sz w:val="24"/>
+          <w:szCs w:val="24"/>
+        </w:rPr>
+        <w:t>21th</w:t>
+      </w:r>
+      <w:proofErr w:type="gramEnd"/>
+      <w:r>
+        <w:rPr>
+          <w:rFonts w:ascii="Arial" w:hAnsi="Arial" w:cs="Arial"/>
+          <w:sz w:val="24"/>
+          <w:szCs w:val="24"/>
+        </w:rPr>
+        <w:t xml:space="preserve"> century has brought about many changes in our lifestyle and most of these have been for the better, making our lives much easier.</w:t>
+      </w:r>
+      <w:r>
+        <w:rPr>
+          <w:rFonts w:ascii="Arial" w:hAnsi="Arial" w:cs="Arial"/>
+          <w:sz w:val="24"/>
+          <w:szCs w:val="24"/>
+        </w:rPr>
+        <w:t xml:space="preserve"> After analyzing the problem with the current delivery system, people started to make online websites and applications where a person could easily choose a restaurant, pick their favorite dishes and these will be delivered to their doorstep within minutes. Everyone nowadays has phones and computers to access the internet and place an order. This was the coming of a new age of digital food service. This system was perfect, </w:t>
+      </w:r>
+      <w:proofErr w:type="gramStart"/>
+      <w:r>
+        <w:rPr>
+          <w:rFonts w:ascii="Arial" w:hAnsi="Arial" w:cs="Arial"/>
+          <w:sz w:val="24"/>
+          <w:szCs w:val="24"/>
+        </w:rPr>
+        <w:t>It</w:t>
+      </w:r>
+      <w:proofErr w:type="gramEnd"/>
+      <w:r>
+        <w:rPr>
+          <w:rFonts w:ascii="Arial" w:hAnsi="Arial" w:cs="Arial"/>
+          <w:sz w:val="24"/>
+          <w:szCs w:val="24"/>
+        </w:rPr>
+        <w:t xml:space="preserve"> had no human interaction so the room was error was very minimal. A person </w:t>
+      </w:r>
+      <w:proofErr w:type="gramStart"/>
+      <w:r>
+        <w:rPr>
+          <w:rFonts w:ascii="Arial" w:hAnsi="Arial" w:cs="Arial"/>
+          <w:sz w:val="24"/>
+          <w:szCs w:val="24"/>
+        </w:rPr>
+        <w:t>is able to</w:t>
+      </w:r>
+      <w:proofErr w:type="gramEnd"/>
+      <w:r>
+        <w:rPr>
+          <w:rFonts w:ascii="Arial" w:hAnsi="Arial" w:cs="Arial"/>
+          <w:sz w:val="24"/>
+          <w:szCs w:val="24"/>
+        </w:rPr>
+        <w:t xml:space="preserve"> clearly see what their options are and choose from a wide variety of them. And best of all, it requires absolutely minimal effort, just 3 clicks and their food </w:t>
+      </w:r>
+      <w:proofErr w:type="gramStart"/>
+      <w:r>
+        <w:rPr>
+          <w:rFonts w:ascii="Arial" w:hAnsi="Arial" w:cs="Arial"/>
+          <w:sz w:val="24"/>
+          <w:szCs w:val="24"/>
+        </w:rPr>
+        <w:t>is</w:t>
+      </w:r>
+      <w:proofErr w:type="gramEnd"/>
+      <w:r>
+        <w:rPr>
+          <w:rFonts w:ascii="Arial" w:hAnsi="Arial" w:cs="Arial"/>
+          <w:sz w:val="24"/>
+          <w:szCs w:val="24"/>
+        </w:rPr>
+        <w:t xml:space="preserve"> on the way. We saw the advantages that this system has and hence this was the inspiration behind our application. We have developed an application where the user is able to carefully consider their choices from a wide variety of restaurants and place their orders all in one place. This will reduce the stress of searching, </w:t>
+      </w:r>
+      <w:proofErr w:type="gramStart"/>
+      <w:r>
+        <w:rPr>
+          <w:rFonts w:ascii="Arial" w:hAnsi="Arial" w:cs="Arial"/>
+          <w:sz w:val="24"/>
+          <w:szCs w:val="24"/>
+        </w:rPr>
+        <w:t>discussing</w:t>
+      </w:r>
+      <w:proofErr w:type="gramEnd"/>
+      <w:r>
+        <w:rPr>
+          <w:rFonts w:ascii="Arial" w:hAnsi="Arial" w:cs="Arial"/>
+          <w:sz w:val="24"/>
+          <w:szCs w:val="24"/>
+        </w:rPr>
+        <w:t xml:space="preserve"> and placing their order via telephone and still getting the wrong item. By removing the unnecessary human </w:t>
+      </w:r>
+      <w:proofErr w:type="gramStart"/>
+      <w:r>
+        <w:rPr>
+          <w:rFonts w:ascii="Arial" w:hAnsi="Arial" w:cs="Arial"/>
+          <w:sz w:val="24"/>
+          <w:szCs w:val="24"/>
+        </w:rPr>
+        <w:t>middle-man</w:t>
+      </w:r>
+      <w:proofErr w:type="gramEnd"/>
+      <w:r>
+        <w:rPr>
+          <w:rFonts w:ascii="Arial" w:hAnsi="Arial" w:cs="Arial"/>
+          <w:sz w:val="24"/>
+          <w:szCs w:val="24"/>
+        </w:rPr>
+        <w:t xml:space="preserve"> that so rightfully manages to mess up our orders </w:t>
+      </w:r>
+      <w:proofErr w:type="spellStart"/>
+      <w:r>
+        <w:rPr>
+          <w:rFonts w:ascii="Arial" w:hAnsi="Arial" w:cs="Arial"/>
+          <w:sz w:val="24"/>
+          <w:szCs w:val="24"/>
+        </w:rPr>
+        <w:t>everytime</w:t>
+      </w:r>
+      <w:proofErr w:type="spellEnd"/>
+      <w:r>
+        <w:rPr>
+          <w:rFonts w:ascii="Arial" w:hAnsi="Arial" w:cs="Arial"/>
+          <w:sz w:val="24"/>
+          <w:szCs w:val="24"/>
+        </w:rPr>
+        <w:t xml:space="preserve">. We have created a platform where the order places </w:t>
+      </w:r>
+      <w:proofErr w:type="gramStart"/>
+      <w:r>
+        <w:rPr>
+          <w:rFonts w:ascii="Arial" w:hAnsi="Arial" w:cs="Arial"/>
+          <w:sz w:val="24"/>
+          <w:szCs w:val="24"/>
+        </w:rPr>
+        <w:t>is</w:t>
+      </w:r>
+      <w:proofErr w:type="gramEnd"/>
+      <w:r>
+        <w:rPr>
+          <w:rFonts w:ascii="Arial" w:hAnsi="Arial" w:cs="Arial"/>
+          <w:sz w:val="24"/>
+          <w:szCs w:val="24"/>
+        </w:rPr>
+        <w:t xml:space="preserve"> directly sent to the chefs that prepare </w:t>
+      </w:r>
+      <w:r>
+        <w:rPr>
+          <w:rFonts w:ascii="Arial" w:hAnsi="Arial" w:cs="Arial"/>
+          <w:sz w:val="24"/>
+          <w:szCs w:val="24"/>
+        </w:rPr>
+        <w:lastRenderedPageBreak/>
+        <w:t>your food</w:t>
+      </w:r>
+      <w:r>
+        <w:rPr>
+          <w:rFonts w:ascii="Arial" w:hAnsi="Arial" w:cs="Arial"/>
+          <w:sz w:val="24"/>
+          <w:szCs w:val="24"/>
+        </w:rPr>
+        <w:t xml:space="preserve">, reducing the number of mistakes from the restaurants’ end. </w:t>
+      </w:r>
+      <w:r>
+        <w:rPr>
+          <w:rFonts w:ascii="Arial" w:hAnsi="Arial" w:cs="Arial"/>
+          <w:sz w:val="24"/>
+          <w:szCs w:val="24"/>
+        </w:rPr>
+        <w:t>Our application allows for users to revisit their previous orders and find the dish that they enjoyed so much last time.</w:t>
+      </w:r>
+      <w:r>
+        <w:rPr>
+          <w:rFonts w:ascii="Arial" w:hAnsi="Arial" w:cs="Arial"/>
+          <w:sz w:val="24"/>
+          <w:szCs w:val="24"/>
+        </w:rPr>
+        <w:t xml:space="preserve"> By removing unnecessary human intervention at every turn. We have made the process of having food delivered from restaurants much easier and a </w:t>
+      </w:r>
+      <w:proofErr w:type="gramStart"/>
+      <w:r>
+        <w:rPr>
+          <w:rFonts w:ascii="Arial" w:hAnsi="Arial" w:cs="Arial"/>
+          <w:sz w:val="24"/>
+          <w:szCs w:val="24"/>
+        </w:rPr>
+        <w:t>stress free</w:t>
+      </w:r>
+      <w:proofErr w:type="gramEnd"/>
+      <w:r>
+        <w:rPr>
+          <w:rFonts w:ascii="Arial" w:hAnsi="Arial" w:cs="Arial"/>
+          <w:sz w:val="24"/>
+          <w:szCs w:val="24"/>
+        </w:rPr>
+        <w:t xml:space="preserve"> task that anyone can do anywhere with the press of a few buttons.</w:t>
+      </w:r>
     </w:p>
     <w:p>
       <w:pPr>
@@ -1901,109 +2168,10 @@
         <w:pStyle w:val="BodyText"/>
         <w:spacing w:line="796" w:lineRule="exact"/>
         <w:ind w:left="662" w:right="145"/>
-        <w:jc w:val="center"/>
-      </w:pPr>
-      <w:r>
-        <w:t>(Page</w:t>
-      </w:r>
-      <w:r>
-        <w:rPr>
-          <w:spacing w:val="-9"/>
-        </w:rPr>
-        <w:t xml:space="preserve"> </w:t>
-      </w:r>
-      <w:r>
-        <w:t>number</w:t>
-      </w:r>
-      <w:r>
-        <w:rPr>
-          <w:spacing w:val="-8"/>
-        </w:rPr>
-        <w:t xml:space="preserve"> </w:t>
-      </w:r>
-      <w:r>
-        <w:t>should</w:t>
-      </w:r>
-      <w:r>
-        <w:rPr>
-          <w:spacing w:val="-8"/>
-        </w:rPr>
-        <w:t xml:space="preserve"> </w:t>
-      </w:r>
-      <w:r>
-        <w:t>start</w:t>
-      </w:r>
-      <w:r>
-        <w:rPr>
-          <w:spacing w:val="-9"/>
-        </w:rPr>
-        <w:t xml:space="preserve"> </w:t>
-      </w:r>
-      <w:r>
-        <w:t>from</w:t>
-      </w:r>
-      <w:r>
-        <w:rPr>
-          <w:spacing w:val="-10"/>
-        </w:rPr>
-        <w:t xml:space="preserve"> </w:t>
-      </w:r>
-      <w:r>
-        <w:t>this</w:t>
-      </w:r>
-      <w:r>
-        <w:rPr>
-          <w:spacing w:val="-10"/>
-        </w:rPr>
-        <w:t xml:space="preserve"> </w:t>
-      </w:r>
-      <w:proofErr w:type="gramStart"/>
-      <w:r>
-        <w:t>page</w:t>
-      </w:r>
-      <w:r>
-        <w:rPr>
-          <w:spacing w:val="-8"/>
-        </w:rPr>
-        <w:t xml:space="preserve"> </w:t>
-      </w:r>
-      <w:r>
-        <w:rPr>
-          <w:spacing w:val="-10"/>
-        </w:rPr>
-        <w:t>)</w:t>
-      </w:r>
-      <w:proofErr w:type="gramEnd"/>
-    </w:p>
-    <w:p>
-      <w:pPr>
-        <w:spacing w:line="593" w:lineRule="exact"/>
-        <w:ind w:left="661" w:right="145"/>
-        <w:jc w:val="center"/>
         <w:rPr>
           <w:sz w:val="32"/>
         </w:rPr>
       </w:pPr>
-      <w:r>
-        <w:rPr>
-          <w:sz w:val="32"/>
-        </w:rPr>
-        <w:t>Page</w:t>
-      </w:r>
-      <w:r>
-        <w:rPr>
-          <w:spacing w:val="-2"/>
-          <w:sz w:val="32"/>
-        </w:rPr>
-        <w:t xml:space="preserve"> </w:t>
-      </w:r>
-      <w:r>
-        <w:rPr>
-          <w:spacing w:val="-10"/>
-          <w:sz w:val="32"/>
-        </w:rPr>
-        <w:t>1</w:t>
-      </w:r>
     </w:p>
     <w:p>
       <w:pPr>
@@ -2014,7 +2182,7 @@
         </w:rPr>
         <w:sectPr>
           <w:pgSz w:w="12250" w:h="15850"/>
-          <w:pgMar w:top="760" w:right="480" w:bottom="280" w:left="460" w:header="720" w:footer="720" w:gutter="0"/>
+          <w:pgMar w:top="1440" w:right="1440" w:bottom="1440" w:left="1440" w:header="720" w:footer="720" w:gutter="0"/>
           <w:pgBorders w:offsetFrom="page">
             <w:top w:val="single" w:sz="4" w:space="24" w:color="000000"/>
             <w:left w:val="single" w:sz="4" w:space="24" w:color="000000"/>
@@ -2022,6 +2190,7 @@
             <w:right w:val="single" w:sz="4" w:space="24" w:color="000000"/>
           </w:pgBorders>
           <w:cols w:space="720"/>
+          <w:docGrid w:linePitch="299"/>
         </w:sectPr>
       </w:pPr>
     </w:p>
@@ -2224,7 +2393,7 @@
           <w:noProof/>
         </w:rPr>
         <w:drawing>
-          <wp:anchor distT="0" distB="0" distL="114300" distR="114300" simplePos="0" relativeHeight="251660288" behindDoc="1" locked="0" layoutInCell="1" allowOverlap="1" wp14:anchorId="15958ADE" wp14:editId="24FD2883">
+          <wp:anchor distT="0" distB="0" distL="114300" distR="114300" simplePos="0" relativeHeight="251660288" behindDoc="1" locked="0" layoutInCell="1" allowOverlap="1" wp14:anchorId="123C2396" wp14:editId="282DE4AC">
             <wp:simplePos x="0" y="0"/>
             <wp:positionH relativeFrom="column">
               <wp:posOffset>227965</wp:posOffset>
@@ -2255,7 +2424,7 @@
                     <pic:cNvPicPr/>
                   </pic:nvPicPr>
                   <pic:blipFill>
-                    <a:blip r:embed="rId7" cstate="print">
+                    <a:blip r:embed="rId6" cstate="print">
                       <a:extLst>
                         <a:ext uri="{28A0092B-C50C-407E-A947-70E740481C1C}">
                           <a14:useLocalDpi xmlns:a14="http://schemas.microsoft.com/office/drawing/2010/main" val="0"/>
@@ -5954,8 +6123,6 @@
           <w:cols w:space="720"/>
         </w:sectPr>
       </w:pPr>
-      <w:bookmarkStart w:id="0" w:name="_GoBack"/>
-      <w:bookmarkEnd w:id="0"/>
     </w:p>
     <w:p>
       <w:pPr>
@@ -6621,7 +6788,7 @@
 </file>
 
 <file path=word/styles.xml><?xml version="1.0" encoding="utf-8"?>
-<w:styles xmlns:mc="http://schemas.openxmlformats.org/markup-compatibility/2006" xmlns:r="http://schemas.openxmlformats.org/officeDocument/2006/relationships" xmlns:w="http://schemas.openxmlformats.org/wordprocessingml/2006/main" xmlns:w14="http://schemas.microsoft.com/office/word/2010/wordml" mc:Ignorable="w14">
+<w:styles xmlns:mc="http://schemas.openxmlformats.org/markup-compatibility/2006" xmlns:r="http://schemas.openxmlformats.org/officeDocument/2006/relationships" xmlns:w="http://schemas.openxmlformats.org/wordprocessingml/2006/main" xmlns:w14="http://schemas.microsoft.com/office/word/2010/wordml" xmlns:w15="http://schemas.microsoft.com/office/word/2012/wordml" xmlns:w16cex="http://schemas.microsoft.com/office/word/2018/wordml/cex" xmlns:w16cid="http://schemas.microsoft.com/office/word/2016/wordml/cid" xmlns:w16="http://schemas.microsoft.com/office/word/2018/wordml" xmlns:w16sdtdh="http://schemas.microsoft.com/office/word/2020/wordml/sdtdatahash" xmlns:w16se="http://schemas.microsoft.com/office/word/2015/wordml/symex" mc:Ignorable="w14 w15 w16se w16cid w16 w16cex w16sdtdh">
   <w:docDefaults>
     <w:rPrDefault>
       <w:rPr>
@@ -6639,144 +6806,383 @@
       </w:pPr>
     </w:pPrDefault>
   </w:docDefaults>
-  <w:latentStyles w:defLockedState="0" w:defUIPriority="99" w:defSemiHidden="1" w:defUnhideWhenUsed="1" w:defQFormat="0" w:count="267">
-    <w:lsdException w:name="Normal" w:semiHidden="0" w:uiPriority="0" w:unhideWhenUsed="0" w:qFormat="1"/>
-    <w:lsdException w:name="heading 1" w:semiHidden="0" w:uiPriority="9" w:unhideWhenUsed="0" w:qFormat="1"/>
-    <w:lsdException w:name="heading 2" w:uiPriority="9" w:qFormat="1"/>
-    <w:lsdException w:name="heading 3" w:uiPriority="9" w:qFormat="1"/>
-    <w:lsdException w:name="heading 4" w:uiPriority="9" w:qFormat="1"/>
-    <w:lsdException w:name="heading 5" w:uiPriority="9" w:qFormat="1"/>
-    <w:lsdException w:name="heading 6" w:uiPriority="9" w:qFormat="1"/>
-    <w:lsdException w:name="heading 7" w:uiPriority="9" w:qFormat="1"/>
-    <w:lsdException w:name="heading 8" w:uiPriority="9" w:qFormat="1"/>
-    <w:lsdException w:name="heading 9" w:uiPriority="9" w:qFormat="1"/>
-    <w:lsdException w:name="toc 1" w:uiPriority="39"/>
-    <w:lsdException w:name="toc 2" w:uiPriority="39"/>
-    <w:lsdException w:name="toc 3" w:uiPriority="39"/>
-    <w:lsdException w:name="toc 4" w:uiPriority="39"/>
-    <w:lsdException w:name="toc 5" w:uiPriority="39"/>
-    <w:lsdException w:name="toc 6" w:uiPriority="39"/>
-    <w:lsdException w:name="toc 7" w:uiPriority="39"/>
-    <w:lsdException w:name="toc 8" w:uiPriority="39"/>
-    <w:lsdException w:name="toc 9" w:uiPriority="39"/>
-    <w:lsdException w:name="caption" w:uiPriority="35" w:qFormat="1"/>
-    <w:lsdException w:name="Title" w:semiHidden="0" w:uiPriority="10" w:unhideWhenUsed="0" w:qFormat="1"/>
-    <w:lsdException w:name="Default Paragraph Font" w:uiPriority="1"/>
-    <w:lsdException w:name="Subtitle" w:semiHidden="0" w:uiPriority="11" w:unhideWhenUsed="0" w:qFormat="1"/>
-    <w:lsdException w:name="Strong" w:semiHidden="0" w:uiPriority="22" w:unhideWhenUsed="0" w:qFormat="1"/>
-    <w:lsdException w:name="Emphasis" w:semiHidden="0" w:uiPriority="20" w:unhideWhenUsed="0" w:qFormat="1"/>
-    <w:lsdException w:name="Table Grid" w:semiHidden="0" w:uiPriority="59" w:unhideWhenUsed="0"/>
-    <w:lsdException w:name="Placeholder Text" w:unhideWhenUsed="0"/>
-    <w:lsdException w:name="No Spacing" w:semiHidden="0" w:uiPriority="1" w:unhideWhenUsed="0" w:qFormat="1"/>
-    <w:lsdException w:name="Light Shading" w:semiHidden="0" w:uiPriority="60" w:unhideWhenUsed="0"/>
-    <w:lsdException w:name="Light List" w:semiHidden="0" w:uiPriority="61" w:unhideWhenUsed="0"/>
-    <w:lsdException w:name="Light Grid" w:semiHidden="0" w:uiPriority="62" w:unhideWhenUsed="0"/>
-    <w:lsdException w:name="Medium Shading 1" w:semiHidden="0" w:uiPriority="63" w:unhideWhenUsed="0"/>
-    <w:lsdException w:name="Medium Shading 2" w:semiHidden="0" w:uiPriority="64" w:unhideWhenUsed="0"/>
-    <w:lsdException w:name="Medium List 1" w:semiHidden="0" w:uiPriority="65" w:unhideWhenUsed="0"/>
-    <w:lsdException w:name="Medium List 2" w:semiHidden="0" w:uiPriority="66" w:unhideWhenUsed="0"/>
-    <w:lsdException w:name="Medium Grid 1" w:semiHidden="0" w:uiPriority="67" w:unhideWhenUsed="0"/>
-    <w:lsdException w:name="Medium Grid 2" w:semiHidden="0" w:uiPriority="68" w:unhideWhenUsed="0"/>
-    <w:lsdException w:name="Medium Grid 3" w:semiHidden="0" w:uiPriority="69" w:unhideWhenUsed="0"/>
-    <w:lsdException w:name="Dark List" w:semiHidden="0" w:uiPriority="70" w:unhideWhenUsed="0"/>
-    <w:lsdException w:name="Colorful Shading" w:semiHidden="0" w:uiPriority="71" w:unhideWhenUsed="0"/>
-    <w:lsdException w:name="Colorful List" w:semiHidden="0" w:uiPriority="72" w:unhideWhenUsed="0"/>
-    <w:lsdException w:name="Colorful Grid" w:semiHidden="0" w:uiPriority="73" w:unhideWhenUsed="0"/>
-    <w:lsdException w:name="Light Shading Accent 1" w:semiHidden="0" w:uiPriority="60" w:unhideWhenUsed="0"/>
-    <w:lsdException w:name="Light List Accent 1" w:semiHidden="0" w:uiPriority="61" w:unhideWhenUsed="0"/>
-    <w:lsdException w:name="Light Grid Accent 1" w:semiHidden="0" w:uiPriority="62" w:unhideWhenUsed="0"/>
-    <w:lsdException w:name="Medium Shading 1 Accent 1" w:semiHidden="0" w:uiPriority="63" w:unhideWhenUsed="0"/>
-    <w:lsdException w:name="Medium Shading 2 Accent 1" w:semiHidden="0" w:uiPriority="64" w:unhideWhenUsed="0"/>
-    <w:lsdException w:name="Medium List 1 Accent 1" w:semiHidden="0" w:uiPriority="65" w:unhideWhenUsed="0"/>
-    <w:lsdException w:name="Revision" w:unhideWhenUsed="0"/>
-    <w:lsdException w:name="List Paragraph" w:semiHidden="0" w:uiPriority="34" w:unhideWhenUsed="0" w:qFormat="1"/>
-    <w:lsdException w:name="Quote" w:semiHidden="0" w:uiPriority="29" w:unhideWhenUsed="0" w:qFormat="1"/>
-    <w:lsdException w:name="Intense Quote" w:semiHidden="0" w:uiPriority="30" w:unhideWhenUsed="0" w:qFormat="1"/>
-    <w:lsdException w:name="Medium List 2 Accent 1" w:semiHidden="0" w:uiPriority="66" w:unhideWhenUsed="0"/>
-    <w:lsdException w:name="Medium Grid 1 Accent 1" w:semiHidden="0" w:uiPriority="67" w:unhideWhenUsed="0"/>
-    <w:lsdException w:name="Medium Grid 2 Accent 1" w:semiHidden="0" w:uiPriority="68" w:unhideWhenUsed="0"/>
-    <w:lsdException w:name="Medium Grid 3 Accent 1" w:semiHidden="0" w:uiPriority="69" w:unhideWhenUsed="0"/>
-    <w:lsdException w:name="Dark List Accent 1" w:semiHidden="0" w:uiPriority="70" w:unhideWhenUsed="0"/>
-    <w:lsdException w:name="Colorful Shading Accent 1" w:semiHidden="0" w:uiPriority="71" w:unhideWhenUsed="0"/>
-    <w:lsdException w:name="Colorful List Accent 1" w:semiHidden="0" w:uiPriority="72" w:unhideWhenUsed="0"/>
-    <w:lsdException w:name="Colorful Grid Accent 1" w:semiHidden="0" w:uiPriority="73" w:unhideWhenUsed="0"/>
-    <w:lsdException w:name="Light Shading Accent 2" w:semiHidden="0" w:uiPriority="60" w:unhideWhenUsed="0"/>
-    <w:lsdException w:name="Light List Accent 2" w:semiHidden="0" w:uiPriority="61" w:unhideWhenUsed="0"/>
-    <w:lsdException w:name="Light Grid Accent 2" w:semiHidden="0" w:uiPriority="62" w:unhideWhenUsed="0"/>
-    <w:lsdException w:name="Medium Shading 1 Accent 2" w:semiHidden="0" w:uiPriority="63" w:unhideWhenUsed="0"/>
-    <w:lsdException w:name="Medium Shading 2 Accent 2" w:semiHidden="0" w:uiPriority="64" w:unhideWhenUsed="0"/>
-    <w:lsdException w:name="Medium List 1 Accent 2" w:semiHidden="0" w:uiPriority="65" w:unhideWhenUsed="0"/>
-    <w:lsdException w:name="Medium List 2 Accent 2" w:semiHidden="0" w:uiPriority="66" w:unhideWhenUsed="0"/>
-    <w:lsdException w:name="Medium Grid 1 Accent 2" w:semiHidden="0" w:uiPriority="67" w:unhideWhenUsed="0"/>
-    <w:lsdException w:name="Medium Grid 2 Accent 2" w:semiHidden="0" w:uiPriority="68" w:unhideWhenUsed="0"/>
-    <w:lsdException w:name="Medium Grid 3 Accent 2" w:semiHidden="0" w:uiPriority="69" w:unhideWhenUsed="0"/>
-    <w:lsdException w:name="Dark List Accent 2" w:semiHidden="0" w:uiPriority="70" w:unhideWhenUsed="0"/>
-    <w:lsdException w:name="Colorful Shading Accent 2" w:semiHidden="0" w:uiPriority="71" w:unhideWhenUsed="0"/>
-    <w:lsdException w:name="Colorful List Accent 2" w:semiHidden="0" w:uiPriority="72" w:unhideWhenUsed="0"/>
-    <w:lsdException w:name="Colorful Grid Accent 2" w:semiHidden="0" w:uiPriority="73" w:unhideWhenUsed="0"/>
-    <w:lsdException w:name="Light Shading Accent 3" w:semiHidden="0" w:uiPriority="60" w:unhideWhenUsed="0"/>
-    <w:lsdException w:name="Light List Accent 3" w:semiHidden="0" w:uiPriority="61" w:unhideWhenUsed="0"/>
-    <w:lsdException w:name="Light Grid Accent 3" w:semiHidden="0" w:uiPriority="62" w:unhideWhenUsed="0"/>
-    <w:lsdException w:name="Medium Shading 1 Accent 3" w:semiHidden="0" w:uiPriority="63" w:unhideWhenUsed="0"/>
-    <w:lsdException w:name="Medium Shading 2 Accent 3" w:semiHidden="0" w:uiPriority="64" w:unhideWhenUsed="0"/>
-    <w:lsdException w:name="Medium List 1 Accent 3" w:semiHidden="0" w:uiPriority="65" w:unhideWhenUsed="0"/>
-    <w:lsdException w:name="Medium List 2 Accent 3" w:semiHidden="0" w:uiPriority="66" w:unhideWhenUsed="0"/>
-    <w:lsdException w:name="Medium Grid 1 Accent 3" w:semiHidden="0" w:uiPriority="67" w:unhideWhenUsed="0"/>
-    <w:lsdException w:name="Medium Grid 2 Accent 3" w:semiHidden="0" w:uiPriority="68" w:unhideWhenUsed="0"/>
-    <w:lsdException w:name="Medium Grid 3 Accent 3" w:semiHidden="0" w:uiPriority="69" w:unhideWhenUsed="0"/>
-    <w:lsdException w:name="Dark List Accent 3" w:semiHidden="0" w:uiPriority="70" w:unhideWhenUsed="0"/>
-    <w:lsdException w:name="Colorful Shading Accent 3" w:semiHidden="0" w:uiPriority="71" w:unhideWhenUsed="0"/>
-    <w:lsdException w:name="Colorful List Accent 3" w:semiHidden="0" w:uiPriority="72" w:unhideWhenUsed="0"/>
-    <w:lsdException w:name="Colorful Grid Accent 3" w:semiHidden="0" w:uiPriority="73" w:unhideWhenUsed="0"/>
-    <w:lsdException w:name="Light Shading Accent 4" w:semiHidden="0" w:uiPriority="60" w:unhideWhenUsed="0"/>
-    <w:lsdException w:name="Light List Accent 4" w:semiHidden="0" w:uiPriority="61" w:unhideWhenUsed="0"/>
-    <w:lsdException w:name="Light Grid Accent 4" w:semiHidden="0" w:uiPriority="62" w:unhideWhenUsed="0"/>
-    <w:lsdException w:name="Medium Shading 1 Accent 4" w:semiHidden="0" w:uiPriority="63" w:unhideWhenUsed="0"/>
-    <w:lsdException w:name="Medium Shading 2 Accent 4" w:semiHidden="0" w:uiPriority="64" w:unhideWhenUsed="0"/>
-    <w:lsdException w:name="Medium List 1 Accent 4" w:semiHidden="0" w:uiPriority="65" w:unhideWhenUsed="0"/>
-    <w:lsdException w:name="Medium List 2 Accent 4" w:semiHidden="0" w:uiPriority="66" w:unhideWhenUsed="0"/>
-    <w:lsdException w:name="Medium Grid 1 Accent 4" w:semiHidden="0" w:uiPriority="67" w:unhideWhenUsed="0"/>
-    <w:lsdException w:name="Medium Grid 2 Accent 4" w:semiHidden="0" w:uiPriority="68" w:unhideWhenUsed="0"/>
-    <w:lsdException w:name="Medium Grid 3 Accent 4" w:semiHidden="0" w:uiPriority="69" w:unhideWhenUsed="0"/>
-    <w:lsdException w:name="Dark List Accent 4" w:semiHidden="0" w:uiPriority="70" w:unhideWhenUsed="0"/>
-    <w:lsdException w:name="Colorful Shading Accent 4" w:semiHidden="0" w:uiPriority="71" w:unhideWhenUsed="0"/>
-    <w:lsdException w:name="Colorful List Accent 4" w:semiHidden="0" w:uiPriority="72" w:unhideWhenUsed="0"/>
-    <w:lsdException w:name="Colorful Grid Accent 4" w:semiHidden="0" w:uiPriority="73" w:unhideWhenUsed="0"/>
-    <w:lsdException w:name="Light Shading Accent 5" w:semiHidden="0" w:uiPriority="60" w:unhideWhenUsed="0"/>
-    <w:lsdException w:name="Light List Accent 5" w:semiHidden="0" w:uiPriority="61" w:unhideWhenUsed="0"/>
-    <w:lsdException w:name="Light Grid Accent 5" w:semiHidden="0" w:uiPriority="62" w:unhideWhenUsed="0"/>
-    <w:lsdException w:name="Medium Shading 1 Accent 5" w:semiHidden="0" w:uiPriority="63" w:unhideWhenUsed="0"/>
-    <w:lsdException w:name="Medium Shading 2 Accent 5" w:semiHidden="0" w:uiPriority="64" w:unhideWhenUsed="0"/>
-    <w:lsdException w:name="Medium List 1 Accent 5" w:semiHidden="0" w:uiPriority="65" w:unhideWhenUsed="0"/>
-    <w:lsdException w:name="Medium List 2 Accent 5" w:semiHidden="0" w:uiPriority="66" w:unhideWhenUsed="0"/>
-    <w:lsdException w:name="Medium Grid 1 Accent 5" w:semiHidden="0" w:uiPriority="67" w:unhideWhenUsed="0"/>
-    <w:lsdException w:name="Medium Grid 2 Accent 5" w:semiHidden="0" w:uiPriority="68" w:unhideWhenUsed="0"/>
-    <w:lsdException w:name="Medium Grid 3 Accent 5" w:semiHidden="0" w:uiPriority="69" w:unhideWhenUsed="0"/>
-    <w:lsdException w:name="Dark List Accent 5" w:semiHidden="0" w:uiPriority="70" w:unhideWhenUsed="0"/>
-    <w:lsdException w:name="Colorful Shading Accent 5" w:semiHidden="0" w:uiPriority="71" w:unhideWhenUsed="0"/>
-    <w:lsdException w:name="Colorful List Accent 5" w:semiHidden="0" w:uiPriority="72" w:unhideWhenUsed="0"/>
-    <w:lsdException w:name="Colorful Grid Accent 5" w:semiHidden="0" w:uiPriority="73" w:unhideWhenUsed="0"/>
-    <w:lsdException w:name="Light Shading Accent 6" w:semiHidden="0" w:uiPriority="60" w:unhideWhenUsed="0"/>
-    <w:lsdException w:name="Light List Accent 6" w:semiHidden="0" w:uiPriority="61" w:unhideWhenUsed="0"/>
-    <w:lsdException w:name="Light Grid Accent 6" w:semiHidden="0" w:uiPriority="62" w:unhideWhenUsed="0"/>
-    <w:lsdException w:name="Medium Shading 1 Accent 6" w:semiHidden="0" w:uiPriority="63" w:unhideWhenUsed="0"/>
-    <w:lsdException w:name="Medium Shading 2 Accent 6" w:semiHidden="0" w:uiPriority="64" w:unhideWhenUsed="0"/>
-    <w:lsdException w:name="Medium List 1 Accent 6" w:semiHidden="0" w:uiPriority="65" w:unhideWhenUsed="0"/>
-    <w:lsdException w:name="Medium List 2 Accent 6" w:semiHidden="0" w:uiPriority="66" w:unhideWhenUsed="0"/>
-    <w:lsdException w:name="Medium Grid 1 Accent 6" w:semiHidden="0" w:uiPriority="67" w:unhideWhenUsed="0"/>
-    <w:lsdException w:name="Medium Grid 2 Accent 6" w:semiHidden="0" w:uiPriority="68" w:unhideWhenUsed="0"/>
-    <w:lsdException w:name="Medium Grid 3 Accent 6" w:semiHidden="0" w:uiPriority="69" w:unhideWhenUsed="0"/>
-    <w:lsdException w:name="Dark List Accent 6" w:semiHidden="0" w:uiPriority="70" w:unhideWhenUsed="0"/>
-    <w:lsdException w:name="Colorful Shading Accent 6" w:semiHidden="0" w:uiPriority="71" w:unhideWhenUsed="0"/>
-    <w:lsdException w:name="Colorful List Accent 6" w:semiHidden="0" w:uiPriority="72" w:unhideWhenUsed="0"/>
-    <w:lsdException w:name="Colorful Grid Accent 6" w:semiHidden="0" w:uiPriority="73" w:unhideWhenUsed="0"/>
-    <w:lsdException w:name="Subtle Emphasis" w:semiHidden="0" w:uiPriority="19" w:unhideWhenUsed="0" w:qFormat="1"/>
-    <w:lsdException w:name="Intense Emphasis" w:semiHidden="0" w:uiPriority="21" w:unhideWhenUsed="0" w:qFormat="1"/>
-    <w:lsdException w:name="Subtle Reference" w:semiHidden="0" w:uiPriority="31" w:unhideWhenUsed="0" w:qFormat="1"/>
-    <w:lsdException w:name="Intense Reference" w:semiHidden="0" w:uiPriority="32" w:unhideWhenUsed="0" w:qFormat="1"/>
-    <w:lsdException w:name="Book Title" w:semiHidden="0" w:uiPriority="33" w:unhideWhenUsed="0" w:qFormat="1"/>
-    <w:lsdException w:name="Bibliography" w:uiPriority="37"/>
-    <w:lsdException w:name="TOC Heading" w:uiPriority="39" w:qFormat="1"/>
+  <w:latentStyles w:defLockedState="0" w:defUIPriority="99" w:defSemiHidden="0" w:defUnhideWhenUsed="0" w:defQFormat="0" w:count="376">
+    <w:lsdException w:name="Normal" w:uiPriority="0" w:qFormat="1"/>
+    <w:lsdException w:name="heading 1" w:uiPriority="9" w:qFormat="1"/>
+    <w:lsdException w:name="heading 2" w:semiHidden="1" w:uiPriority="9" w:unhideWhenUsed="1" w:qFormat="1"/>
+    <w:lsdException w:name="heading 3" w:semiHidden="1" w:uiPriority="9" w:unhideWhenUsed="1" w:qFormat="1"/>
+    <w:lsdException w:name="heading 4" w:semiHidden="1" w:uiPriority="9" w:unhideWhenUsed="1" w:qFormat="1"/>
+    <w:lsdException w:name="heading 5" w:semiHidden="1" w:uiPriority="9" w:unhideWhenUsed="1" w:qFormat="1"/>
+    <w:lsdException w:name="heading 6" w:semiHidden="1" w:uiPriority="9" w:unhideWhenUsed="1" w:qFormat="1"/>
+    <w:lsdException w:name="heading 7" w:semiHidden="1" w:uiPriority="9" w:unhideWhenUsed="1" w:qFormat="1"/>
+    <w:lsdException w:name="heading 8" w:semiHidden="1" w:uiPriority="9" w:unhideWhenUsed="1" w:qFormat="1"/>
+    <w:lsdException w:name="heading 9" w:semiHidden="1" w:uiPriority="9" w:unhideWhenUsed="1" w:qFormat="1"/>
+    <w:lsdException w:name="index 1" w:semiHidden="1" w:unhideWhenUsed="1"/>
+    <w:lsdException w:name="index 2" w:semiHidden="1" w:unhideWhenUsed="1"/>
+    <w:lsdException w:name="index 3" w:semiHidden="1" w:unhideWhenUsed="1"/>
+    <w:lsdException w:name="index 4" w:semiHidden="1" w:unhideWhenUsed="1"/>
+    <w:lsdException w:name="index 5" w:semiHidden="1" w:unhideWhenUsed="1"/>
+    <w:lsdException w:name="index 6" w:semiHidden="1" w:unhideWhenUsed="1"/>
+    <w:lsdException w:name="index 7" w:semiHidden="1" w:unhideWhenUsed="1"/>
+    <w:lsdException w:name="index 8" w:semiHidden="1" w:unhideWhenUsed="1"/>
+    <w:lsdException w:name="index 9" w:semiHidden="1" w:unhideWhenUsed="1"/>
+    <w:lsdException w:name="toc 1" w:semiHidden="1" w:uiPriority="39" w:unhideWhenUsed="1"/>
+    <w:lsdException w:name="toc 2" w:semiHidden="1" w:uiPriority="39" w:unhideWhenUsed="1"/>
+    <w:lsdException w:name="toc 3" w:semiHidden="1" w:uiPriority="39" w:unhideWhenUsed="1"/>
+    <w:lsdException w:name="toc 4" w:semiHidden="1" w:uiPriority="39" w:unhideWhenUsed="1"/>
+    <w:lsdException w:name="toc 5" w:semiHidden="1" w:uiPriority="39" w:unhideWhenUsed="1"/>
+    <w:lsdException w:name="toc 6" w:semiHidden="1" w:uiPriority="39" w:unhideWhenUsed="1"/>
+    <w:lsdException w:name="toc 7" w:semiHidden="1" w:uiPriority="39" w:unhideWhenUsed="1"/>
+    <w:lsdException w:name="toc 8" w:semiHidden="1" w:uiPriority="39" w:unhideWhenUsed="1"/>
+    <w:lsdException w:name="toc 9" w:semiHidden="1" w:uiPriority="39" w:unhideWhenUsed="1"/>
+    <w:lsdException w:name="Normal Indent" w:semiHidden="1" w:unhideWhenUsed="1"/>
+    <w:lsdException w:name="footnote text" w:semiHidden="1" w:unhideWhenUsed="1"/>
+    <w:lsdException w:name="annotation text" w:semiHidden="1" w:unhideWhenUsed="1"/>
+    <w:lsdException w:name="header" w:semiHidden="1" w:unhideWhenUsed="1"/>
+    <w:lsdException w:name="footer" w:semiHidden="1" w:unhideWhenUsed="1"/>
+    <w:lsdException w:name="index heading" w:semiHidden="1" w:unhideWhenUsed="1"/>
+    <w:lsdException w:name="caption" w:semiHidden="1" w:uiPriority="35" w:unhideWhenUsed="1" w:qFormat="1"/>
+    <w:lsdException w:name="table of figures" w:semiHidden="1" w:unhideWhenUsed="1"/>
+    <w:lsdException w:name="envelope address" w:semiHidden="1" w:unhideWhenUsed="1"/>
+    <w:lsdException w:name="envelope return" w:semiHidden="1" w:unhideWhenUsed="1"/>
+    <w:lsdException w:name="footnote reference" w:semiHidden="1" w:unhideWhenUsed="1"/>
+    <w:lsdException w:name="annotation reference" w:semiHidden="1" w:unhideWhenUsed="1"/>
+    <w:lsdException w:name="line number" w:semiHidden="1" w:unhideWhenUsed="1"/>
+    <w:lsdException w:name="page number" w:semiHidden="1" w:unhideWhenUsed="1"/>
+    <w:lsdException w:name="endnote reference" w:semiHidden="1" w:unhideWhenUsed="1"/>
+    <w:lsdException w:name="endnote text" w:semiHidden="1" w:unhideWhenUsed="1"/>
+    <w:lsdException w:name="table of authorities" w:semiHidden="1" w:unhideWhenUsed="1"/>
+    <w:lsdException w:name="macro" w:semiHidden="1" w:unhideWhenUsed="1"/>
+    <w:lsdException w:name="toa heading" w:semiHidden="1" w:unhideWhenUsed="1"/>
+    <w:lsdException w:name="List" w:semiHidden="1" w:unhideWhenUsed="1"/>
+    <w:lsdException w:name="List Bullet" w:semiHidden="1" w:unhideWhenUsed="1"/>
+    <w:lsdException w:name="List Number" w:semiHidden="1" w:unhideWhenUsed="1"/>
+    <w:lsdException w:name="List 2" w:semiHidden="1" w:unhideWhenUsed="1"/>
+    <w:lsdException w:name="List 3" w:semiHidden="1" w:unhideWhenUsed="1"/>
+    <w:lsdException w:name="List 4" w:semiHidden="1" w:unhideWhenUsed="1"/>
+    <w:lsdException w:name="List 5" w:semiHidden="1" w:unhideWhenUsed="1"/>
+    <w:lsdException w:name="List Bullet 2" w:semiHidden="1" w:unhideWhenUsed="1"/>
+    <w:lsdException w:name="List Bullet 3" w:semiHidden="1" w:unhideWhenUsed="1"/>
+    <w:lsdException w:name="List Bullet 4" w:semiHidden="1" w:unhideWhenUsed="1"/>
+    <w:lsdException w:name="List Bullet 5" w:semiHidden="1" w:unhideWhenUsed="1"/>
+    <w:lsdException w:name="List Number 2" w:semiHidden="1" w:unhideWhenUsed="1"/>
+    <w:lsdException w:name="List Number 3" w:semiHidden="1" w:unhideWhenUsed="1"/>
+    <w:lsdException w:name="List Number 4" w:semiHidden="1" w:unhideWhenUsed="1"/>
+    <w:lsdException w:name="List Number 5" w:semiHidden="1" w:unhideWhenUsed="1"/>
+    <w:lsdException w:name="Title" w:uiPriority="10" w:qFormat="1"/>
+    <w:lsdException w:name="Closing" w:semiHidden="1" w:unhideWhenUsed="1"/>
+    <w:lsdException w:name="Signature" w:semiHidden="1" w:unhideWhenUsed="1"/>
+    <w:lsdException w:name="Default Paragraph Font" w:semiHidden="1" w:uiPriority="1" w:unhideWhenUsed="1"/>
+    <w:lsdException w:name="Body Text" w:semiHidden="1" w:unhideWhenUsed="1"/>
+    <w:lsdException w:name="Body Text Indent" w:semiHidden="1" w:unhideWhenUsed="1"/>
+    <w:lsdException w:name="List Continue" w:semiHidden="1" w:unhideWhenUsed="1"/>
+    <w:lsdException w:name="List Continue 2" w:semiHidden="1" w:unhideWhenUsed="1"/>
+    <w:lsdException w:name="List Continue 3" w:semiHidden="1" w:unhideWhenUsed="1"/>
+    <w:lsdException w:name="List Continue 4" w:semiHidden="1" w:unhideWhenUsed="1"/>
+    <w:lsdException w:name="List Continue 5" w:semiHidden="1" w:unhideWhenUsed="1"/>
+    <w:lsdException w:name="Message Header" w:semiHidden="1" w:unhideWhenUsed="1"/>
+    <w:lsdException w:name="Subtitle" w:uiPriority="11" w:qFormat="1"/>
+    <w:lsdException w:name="Salutation" w:semiHidden="1" w:unhideWhenUsed="1"/>
+    <w:lsdException w:name="Date" w:semiHidden="1" w:unhideWhenUsed="1"/>
+    <w:lsdException w:name="Body Text First Indent" w:semiHidden="1" w:unhideWhenUsed="1"/>
+    <w:lsdException w:name="Body Text First Indent 2" w:semiHidden="1" w:unhideWhenUsed="1"/>
+    <w:lsdException w:name="Note Heading" w:semiHidden="1" w:unhideWhenUsed="1"/>
+    <w:lsdException w:name="Body Text 2" w:semiHidden="1" w:unhideWhenUsed="1"/>
+    <w:lsdException w:name="Body Text 3" w:semiHidden="1" w:unhideWhenUsed="1"/>
+    <w:lsdException w:name="Body Text Indent 2" w:semiHidden="1" w:unhideWhenUsed="1"/>
+    <w:lsdException w:name="Body Text Indent 3" w:semiHidden="1" w:unhideWhenUsed="1"/>
+    <w:lsdException w:name="Block Text" w:semiHidden="1" w:unhideWhenUsed="1"/>
+    <w:lsdException w:name="Hyperlink" w:semiHidden="1" w:unhideWhenUsed="1"/>
+    <w:lsdException w:name="FollowedHyperlink" w:semiHidden="1" w:unhideWhenUsed="1"/>
+    <w:lsdException w:name="Strong" w:uiPriority="22" w:qFormat="1"/>
+    <w:lsdException w:name="Emphasis" w:uiPriority="20" w:qFormat="1"/>
+    <w:lsdException w:name="Document Map" w:semiHidden="1" w:unhideWhenUsed="1"/>
+    <w:lsdException w:name="Plain Text" w:semiHidden="1" w:unhideWhenUsed="1"/>
+    <w:lsdException w:name="E-mail Signature" w:semiHidden="1" w:unhideWhenUsed="1"/>
+    <w:lsdException w:name="HTML Top of Form" w:semiHidden="1" w:unhideWhenUsed="1"/>
+    <w:lsdException w:name="HTML Bottom of Form" w:semiHidden="1" w:unhideWhenUsed="1"/>
+    <w:lsdException w:name="Normal (Web)" w:semiHidden="1" w:unhideWhenUsed="1"/>
+    <w:lsdException w:name="HTML Acronym" w:semiHidden="1" w:unhideWhenUsed="1"/>
+    <w:lsdException w:name="HTML Address" w:semiHidden="1" w:unhideWhenUsed="1"/>
+    <w:lsdException w:name="HTML Cite" w:semiHidden="1" w:unhideWhenUsed="1"/>
+    <w:lsdException w:name="HTML Code" w:semiHidden="1" w:unhideWhenUsed="1"/>
+    <w:lsdException w:name="HTML Definition" w:semiHidden="1" w:unhideWhenUsed="1"/>
+    <w:lsdException w:name="HTML Keyboard" w:semiHidden="1" w:unhideWhenUsed="1"/>
+    <w:lsdException w:name="HTML Preformatted" w:semiHidden="1" w:unhideWhenUsed="1"/>
+    <w:lsdException w:name="HTML Sample" w:semiHidden="1" w:unhideWhenUsed="1"/>
+    <w:lsdException w:name="HTML Typewriter" w:semiHidden="1" w:unhideWhenUsed="1"/>
+    <w:lsdException w:name="HTML Variable" w:semiHidden="1" w:unhideWhenUsed="1"/>
+    <w:lsdException w:name="Normal Table" w:semiHidden="1" w:unhideWhenUsed="1"/>
+    <w:lsdException w:name="annotation subject" w:semiHidden="1" w:unhideWhenUsed="1"/>
+    <w:lsdException w:name="No List" w:semiHidden="1" w:unhideWhenUsed="1"/>
+    <w:lsdException w:name="Outline List 1" w:semiHidden="1" w:unhideWhenUsed="1"/>
+    <w:lsdException w:name="Outline List 2" w:semiHidden="1" w:unhideWhenUsed="1"/>
+    <w:lsdException w:name="Outline List 3" w:semiHidden="1" w:unhideWhenUsed="1"/>
+    <w:lsdException w:name="Table Simple 1" w:semiHidden="1" w:unhideWhenUsed="1"/>
+    <w:lsdException w:name="Table Simple 2" w:semiHidden="1" w:unhideWhenUsed="1"/>
+    <w:lsdException w:name="Table Simple 3" w:semiHidden="1" w:unhideWhenUsed="1"/>
+    <w:lsdException w:name="Table Classic 1" w:semiHidden="1" w:unhideWhenUsed="1"/>
+    <w:lsdException w:name="Table Classic 2" w:semiHidden="1" w:unhideWhenUsed="1"/>
+    <w:lsdException w:name="Table Classic 3" w:semiHidden="1" w:unhideWhenUsed="1"/>
+    <w:lsdException w:name="Table Classic 4" w:semiHidden="1" w:unhideWhenUsed="1"/>
+    <w:lsdException w:name="Table Colorful 1" w:semiHidden="1" w:unhideWhenUsed="1"/>
+    <w:lsdException w:name="Table Colorful 2" w:semiHidden="1" w:unhideWhenUsed="1"/>
+    <w:lsdException w:name="Table Colorful 3" w:semiHidden="1" w:unhideWhenUsed="1"/>
+    <w:lsdException w:name="Table Columns 1" w:semiHidden="1" w:unhideWhenUsed="1"/>
+    <w:lsdException w:name="Table Columns 2" w:semiHidden="1" w:unhideWhenUsed="1"/>
+    <w:lsdException w:name="Table Columns 3" w:semiHidden="1" w:unhideWhenUsed="1"/>
+    <w:lsdException w:name="Table Columns 4" w:semiHidden="1" w:unhideWhenUsed="1"/>
+    <w:lsdException w:name="Table Columns 5" w:semiHidden="1" w:unhideWhenUsed="1"/>
+    <w:lsdException w:name="Table Grid 1" w:semiHidden="1" w:unhideWhenUsed="1"/>
+    <w:lsdException w:name="Table Grid 2" w:semiHidden="1" w:unhideWhenUsed="1"/>
+    <w:lsdException w:name="Table Grid 3" w:semiHidden="1" w:unhideWhenUsed="1"/>
+    <w:lsdException w:name="Table Grid 4" w:semiHidden="1" w:unhideWhenUsed="1"/>
+    <w:lsdException w:name="Table Grid 5" w:semiHidden="1" w:unhideWhenUsed="1"/>
+    <w:lsdException w:name="Table Grid 6" w:semiHidden="1" w:unhideWhenUsed="1"/>
+    <w:lsdException w:name="Table Grid 7" w:semiHidden="1" w:unhideWhenUsed="1"/>
+    <w:lsdException w:name="Table Grid 8" w:semiHidden="1" w:unhideWhenUsed="1"/>
+    <w:lsdException w:name="Table List 1" w:semiHidden="1" w:unhideWhenUsed="1"/>
+    <w:lsdException w:name="Table List 2" w:semiHidden="1" w:unhideWhenUsed="1"/>
+    <w:lsdException w:name="Table List 3" w:semiHidden="1" w:unhideWhenUsed="1"/>
+    <w:lsdException w:name="Table List 4" w:semiHidden="1" w:unhideWhenUsed="1"/>
+    <w:lsdException w:name="Table List 5" w:semiHidden="1" w:unhideWhenUsed="1"/>
+    <w:lsdException w:name="Table List 6" w:semiHidden="1" w:unhideWhenUsed="1"/>
+    <w:lsdException w:name="Table List 7" w:semiHidden="1" w:unhideWhenUsed="1"/>
+    <w:lsdException w:name="Table List 8" w:semiHidden="1" w:unhideWhenUsed="1"/>
+    <w:lsdException w:name="Table 3D effects 1" w:semiHidden="1" w:unhideWhenUsed="1"/>
+    <w:lsdException w:name="Table 3D effects 2" w:semiHidden="1" w:unhideWhenUsed="1"/>
+    <w:lsdException w:name="Table 3D effects 3" w:semiHidden="1" w:unhideWhenUsed="1"/>
+    <w:lsdException w:name="Table Contemporary" w:semiHidden="1" w:unhideWhenUsed="1"/>
+    <w:lsdException w:name="Table Elegant" w:semiHidden="1" w:unhideWhenUsed="1"/>
+    <w:lsdException w:name="Table Professional" w:semiHidden="1" w:unhideWhenUsed="1"/>
+    <w:lsdException w:name="Table Subtle 1" w:semiHidden="1" w:unhideWhenUsed="1"/>
+    <w:lsdException w:name="Table Subtle 2" w:semiHidden="1" w:unhideWhenUsed="1"/>
+    <w:lsdException w:name="Table Web 1" w:semiHidden="1" w:unhideWhenUsed="1"/>
+    <w:lsdException w:name="Table Web 2" w:semiHidden="1" w:unhideWhenUsed="1"/>
+    <w:lsdException w:name="Table Web 3" w:semiHidden="1" w:unhideWhenUsed="1"/>
+    <w:lsdException w:name="Balloon Text" w:semiHidden="1" w:unhideWhenUsed="1"/>
+    <w:lsdException w:name="Table Grid" w:semiHidden="1" w:uiPriority="59" w:unhideWhenUsed="1"/>
+    <w:lsdException w:name="Table Theme" w:semiHidden="1" w:unhideWhenUsed="1"/>
+    <w:lsdException w:name="Placeholder Text" w:semiHidden="1"/>
+    <w:lsdException w:name="No Spacing" w:uiPriority="1" w:qFormat="1"/>
+    <w:lsdException w:name="Light Shading" w:uiPriority="60"/>
+    <w:lsdException w:name="Light List" w:uiPriority="61"/>
+    <w:lsdException w:name="Light Grid" w:uiPriority="62"/>
+    <w:lsdException w:name="Medium Shading 1" w:uiPriority="63"/>
+    <w:lsdException w:name="Medium Shading 2" w:uiPriority="64"/>
+    <w:lsdException w:name="Medium List 1" w:uiPriority="65"/>
+    <w:lsdException w:name="Medium List 2" w:uiPriority="66"/>
+    <w:lsdException w:name="Medium Grid 1" w:uiPriority="67"/>
+    <w:lsdException w:name="Medium Grid 2" w:uiPriority="68"/>
+    <w:lsdException w:name="Medium Grid 3" w:uiPriority="69"/>
+    <w:lsdException w:name="Dark List" w:uiPriority="70"/>
+    <w:lsdException w:name="Colorful Shading" w:uiPriority="71"/>
+    <w:lsdException w:name="Colorful List" w:uiPriority="72"/>
+    <w:lsdException w:name="Colorful Grid" w:uiPriority="73"/>
+    <w:lsdException w:name="Light Shading Accent 1" w:uiPriority="60"/>
+    <w:lsdException w:name="Light List Accent 1" w:uiPriority="61"/>
+    <w:lsdException w:name="Light Grid Accent 1" w:uiPriority="62"/>
+    <w:lsdException w:name="Medium Shading 1 Accent 1" w:uiPriority="63"/>
+    <w:lsdException w:name="Medium Shading 2 Accent 1" w:uiPriority="64"/>
+    <w:lsdException w:name="Medium List 1 Accent 1" w:uiPriority="65"/>
+    <w:lsdException w:name="Revision" w:semiHidden="1"/>
+    <w:lsdException w:name="List Paragraph" w:uiPriority="34" w:qFormat="1"/>
+    <w:lsdException w:name="Quote" w:uiPriority="29" w:qFormat="1"/>
+    <w:lsdException w:name="Intense Quote" w:uiPriority="30" w:qFormat="1"/>
+    <w:lsdException w:name="Medium List 2 Accent 1" w:uiPriority="66"/>
+    <w:lsdException w:name="Medium Grid 1 Accent 1" w:uiPriority="67"/>
+    <w:lsdException w:name="Medium Grid 2 Accent 1" w:uiPriority="68"/>
+    <w:lsdException w:name="Medium Grid 3 Accent 1" w:uiPriority="69"/>
+    <w:lsdException w:name="Dark List Accent 1" w:uiPriority="70"/>
+    <w:lsdException w:name="Colorful Shading Accent 1" w:uiPriority="71"/>
+    <w:lsdException w:name="Colorful List Accent 1" w:uiPriority="72"/>
+    <w:lsdException w:name="Colorful Grid Accent 1" w:uiPriority="73"/>
+    <w:lsdException w:name="Light Shading Accent 2" w:uiPriority="60"/>
+    <w:lsdException w:name="Light List Accent 2" w:uiPriority="61"/>
+    <w:lsdException w:name="Light Grid Accent 2" w:uiPriority="62"/>
+    <w:lsdException w:name="Medium Shading 1 Accent 2" w:uiPriority="63"/>
+    <w:lsdException w:name="Medium Shading 2 Accent 2" w:uiPriority="64"/>
+    <w:lsdException w:name="Medium List 1 Accent 2" w:uiPriority="65"/>
+    <w:lsdException w:name="Medium List 2 Accent 2" w:uiPriority="66"/>
+    <w:lsdException w:name="Medium Grid 1 Accent 2" w:uiPriority="67"/>
+    <w:lsdException w:name="Medium Grid 2 Accent 2" w:uiPriority="68"/>
+    <w:lsdException w:name="Medium Grid 3 Accent 2" w:uiPriority="69"/>
+    <w:lsdException w:name="Dark List Accent 2" w:uiPriority="70"/>
+    <w:lsdException w:name="Colorful Shading Accent 2" w:uiPriority="71"/>
+    <w:lsdException w:name="Colorful List Accent 2" w:uiPriority="72"/>
+    <w:lsdException w:name="Colorful Grid Accent 2" w:uiPriority="73"/>
+    <w:lsdException w:name="Light Shading Accent 3" w:uiPriority="60"/>
+    <w:lsdException w:name="Light List Accent 3" w:uiPriority="61"/>
+    <w:lsdException w:name="Light Grid Accent 3" w:uiPriority="62"/>
+    <w:lsdException w:name="Medium Shading 1 Accent 3" w:uiPriority="63"/>
+    <w:lsdException w:name="Medium Shading 2 Accent 3" w:uiPriority="64"/>
+    <w:lsdException w:name="Medium List 1 Accent 3" w:uiPriority="65"/>
+    <w:lsdException w:name="Medium List 2 Accent 3" w:uiPriority="66"/>
+    <w:lsdException w:name="Medium Grid 1 Accent 3" w:uiPriority="67"/>
+    <w:lsdException w:name="Medium Grid 2 Accent 3" w:uiPriority="68"/>
+    <w:lsdException w:name="Medium Grid 3 Accent 3" w:uiPriority="69"/>
+    <w:lsdException w:name="Dark List Accent 3" w:uiPriority="70"/>
+    <w:lsdException w:name="Colorful Shading Accent 3" w:uiPriority="71"/>
+    <w:lsdException w:name="Colorful List Accent 3" w:uiPriority="72"/>
+    <w:lsdException w:name="Colorful Grid Accent 3" w:uiPriority="73"/>
+    <w:lsdException w:name="Light Shading Accent 4" w:uiPriority="60"/>
+    <w:lsdException w:name="Light List Accent 4" w:uiPriority="61"/>
+    <w:lsdException w:name="Light Grid Accent 4" w:uiPriority="62"/>
+    <w:lsdException w:name="Medium Shading 1 Accent 4" w:uiPriority="63"/>
+    <w:lsdException w:name="Medium Shading 2 Accent 4" w:uiPriority="64"/>
+    <w:lsdException w:name="Medium List 1 Accent 4" w:uiPriority="65"/>
+    <w:lsdException w:name="Medium List 2 Accent 4" w:uiPriority="66"/>
+    <w:lsdException w:name="Medium Grid 1 Accent 4" w:uiPriority="67"/>
+    <w:lsdException w:name="Medium Grid 2 Accent 4" w:uiPriority="68"/>
+    <w:lsdException w:name="Medium Grid 3 Accent 4" w:uiPriority="69"/>
+    <w:lsdException w:name="Dark List Accent 4" w:uiPriority="70"/>
+    <w:lsdException w:name="Colorful Shading Accent 4" w:uiPriority="71"/>
+    <w:lsdException w:name="Colorful List Accent 4" w:uiPriority="72"/>
+    <w:lsdException w:name="Colorful Grid Accent 4" w:uiPriority="73"/>
+    <w:lsdException w:name="Light Shading Accent 5" w:uiPriority="60"/>
+    <w:lsdException w:name="Light List Accent 5" w:uiPriority="61"/>
+    <w:lsdException w:name="Light Grid Accent 5" w:uiPriority="62"/>
+    <w:lsdException w:name="Medium Shading 1 Accent 5" w:uiPriority="63"/>
+    <w:lsdException w:name="Medium Shading 2 Accent 5" w:uiPriority="64"/>
+    <w:lsdException w:name="Medium List 1 Accent 5" w:uiPriority="65"/>
+    <w:lsdException w:name="Medium List 2 Accent 5" w:uiPriority="66"/>
+    <w:lsdException w:name="Medium Grid 1 Accent 5" w:uiPriority="67"/>
+    <w:lsdException w:name="Medium Grid 2 Accent 5" w:uiPriority="68"/>
+    <w:lsdException w:name="Medium Grid 3 Accent 5" w:uiPriority="69"/>
+    <w:lsdException w:name="Dark List Accent 5" w:uiPriority="70"/>
+    <w:lsdException w:name="Colorful Shading Accent 5" w:uiPriority="71"/>
+    <w:lsdException w:name="Colorful List Accent 5" w:uiPriority="72"/>
+    <w:lsdException w:name="Colorful Grid Accent 5" w:uiPriority="73"/>
+    <w:lsdException w:name="Light Shading Accent 6" w:uiPriority="60"/>
+    <w:lsdException w:name="Light List Accent 6" w:uiPriority="61"/>
+    <w:lsdException w:name="Light Grid Accent 6" w:uiPriority="62"/>
+    <w:lsdException w:name="Medium Shading 1 Accent 6" w:uiPriority="63"/>
+    <w:lsdException w:name="Medium Shading 2 Accent 6" w:uiPriority="64"/>
+    <w:lsdException w:name="Medium List 1 Accent 6" w:uiPriority="65"/>
+    <w:lsdException w:name="Medium List 2 Accent 6" w:uiPriority="66"/>
+    <w:lsdException w:name="Medium Grid 1 Accent 6" w:uiPriority="67"/>
+    <w:lsdException w:name="Medium Grid 2 Accent 6" w:uiPriority="68"/>
+    <w:lsdException w:name="Medium Grid 3 Accent 6" w:uiPriority="69"/>
+    <w:lsdException w:name="Dark List Accent 6" w:uiPriority="70"/>
+    <w:lsdException w:name="Colorful Shading Accent 6" w:uiPriority="71"/>
+    <w:lsdException w:name="Colorful List Accent 6" w:uiPriority="72"/>
+    <w:lsdException w:name="Colorful Grid Accent 6" w:uiPriority="73"/>
+    <w:lsdException w:name="Subtle Emphasis" w:uiPriority="19" w:qFormat="1"/>
+    <w:lsdException w:name="Intense Emphasis" w:uiPriority="21" w:qFormat="1"/>
+    <w:lsdException w:name="Subtle Reference" w:uiPriority="31" w:qFormat="1"/>
+    <w:lsdException w:name="Intense Reference" w:uiPriority="32" w:qFormat="1"/>
+    <w:lsdException w:name="Book Title" w:uiPriority="33" w:qFormat="1"/>
+    <w:lsdException w:name="Bibliography" w:semiHidden="1" w:uiPriority="37" w:unhideWhenUsed="1"/>
+    <w:lsdException w:name="TOC Heading" w:semiHidden="1" w:uiPriority="39" w:unhideWhenUsed="1" w:qFormat="1"/>
+    <w:lsdException w:name="Plain Table 1" w:uiPriority="41"/>
+    <w:lsdException w:name="Plain Table 2" w:uiPriority="42"/>
+    <w:lsdException w:name="Plain Table 3" w:uiPriority="43"/>
+    <w:lsdException w:name="Plain Table 4" w:uiPriority="44"/>
+    <w:lsdException w:name="Plain Table 5" w:uiPriority="45"/>
+    <w:lsdException w:name="Grid Table Light" w:uiPriority="40"/>
+    <w:lsdException w:name="Grid Table 1 Light" w:uiPriority="46"/>
+    <w:lsdException w:name="Grid Table 2" w:uiPriority="47"/>
+    <w:lsdException w:name="Grid Table 3" w:uiPriority="48"/>
+    <w:lsdException w:name="Grid Table 4" w:uiPriority="49"/>
+    <w:lsdException w:name="Grid Table 5 Dark" w:uiPriority="50"/>
+    <w:lsdException w:name="Grid Table 6 Colorful" w:uiPriority="51"/>
+    <w:lsdException w:name="Grid Table 7 Colorful" w:uiPriority="52"/>
+    <w:lsdException w:name="Grid Table 1 Light Accent 1" w:uiPriority="46"/>
+    <w:lsdException w:name="Grid Table 2 Accent 1" w:uiPriority="47"/>
+    <w:lsdException w:name="Grid Table 3 Accent 1" w:uiPriority="48"/>
+    <w:lsdException w:name="Grid Table 4 Accent 1" w:uiPriority="49"/>
+    <w:lsdException w:name="Grid Table 5 Dark Accent 1" w:uiPriority="50"/>
+    <w:lsdException w:name="Grid Table 6 Colorful Accent 1" w:uiPriority="51"/>
+    <w:lsdException w:name="Grid Table 7 Colorful Accent 1" w:uiPriority="52"/>
+    <w:lsdException w:name="Grid Table 1 Light Accent 2" w:uiPriority="46"/>
+    <w:lsdException w:name="Grid Table 2 Accent 2" w:uiPriority="47"/>
+    <w:lsdException w:name="Grid Table 3 Accent 2" w:uiPriority="48"/>
+    <w:lsdException w:name="Grid Table 4 Accent 2" w:uiPriority="49"/>
+    <w:lsdException w:name="Grid Table 5 Dark Accent 2" w:uiPriority="50"/>
+    <w:lsdException w:name="Grid Table 6 Colorful Accent 2" w:uiPriority="51"/>
+    <w:lsdException w:name="Grid Table 7 Colorful Accent 2" w:uiPriority="52"/>
+    <w:lsdException w:name="Grid Table 1 Light Accent 3" w:uiPriority="46"/>
+    <w:lsdException w:name="Grid Table 2 Accent 3" w:uiPriority="47"/>
+    <w:lsdException w:name="Grid Table 3 Accent 3" w:uiPriority="48"/>
+    <w:lsdException w:name="Grid Table 4 Accent 3" w:uiPriority="49"/>
+    <w:lsdException w:name="Grid Table 5 Dark Accent 3" w:uiPriority="50"/>
+    <w:lsdException w:name="Grid Table 6 Colorful Accent 3" w:uiPriority="51"/>
+    <w:lsdException w:name="Grid Table 7 Colorful Accent 3" w:uiPriority="52"/>
+    <w:lsdException w:name="Grid Table 1 Light Accent 4" w:uiPriority="46"/>
+    <w:lsdException w:name="Grid Table 2 Accent 4" w:uiPriority="47"/>
+    <w:lsdException w:name="Grid Table 3 Accent 4" w:uiPriority="48"/>
+    <w:lsdException w:name="Grid Table 4 Accent 4" w:uiPriority="49"/>
+    <w:lsdException w:name="Grid Table 5 Dark Accent 4" w:uiPriority="50"/>
+    <w:lsdException w:name="Grid Table 6 Colorful Accent 4" w:uiPriority="51"/>
+    <w:lsdException w:name="Grid Table 7 Colorful Accent 4" w:uiPriority="52"/>
+    <w:lsdException w:name="Grid Table 1 Light Accent 5" w:uiPriority="46"/>
+    <w:lsdException w:name="Grid Table 2 Accent 5" w:uiPriority="47"/>
+    <w:lsdException w:name="Grid Table 3 Accent 5" w:uiPriority="48"/>
+    <w:lsdException w:name="Grid Table 4 Accent 5" w:uiPriority="49"/>
+    <w:lsdException w:name="Grid Table 5 Dark Accent 5" w:uiPriority="50"/>
+    <w:lsdException w:name="Grid Table 6 Colorful Accent 5" w:uiPriority="51"/>
+    <w:lsdException w:name="Grid Table 7 Colorful Accent 5" w:uiPriority="52"/>
+    <w:lsdException w:name="Grid Table 1 Light Accent 6" w:uiPriority="46"/>
+    <w:lsdException w:name="Grid Table 2 Accent 6" w:uiPriority="47"/>
+    <w:lsdException w:name="Grid Table 3 Accent 6" w:uiPriority="48"/>
+    <w:lsdException w:name="Grid Table 4 Accent 6" w:uiPriority="49"/>
+    <w:lsdException w:name="Grid Table 5 Dark Accent 6" w:uiPriority="50"/>
+    <w:lsdException w:name="Grid Table 6 Colorful Accent 6" w:uiPriority="51"/>
+    <w:lsdException w:name="Grid Table 7 Colorful Accent 6" w:uiPriority="52"/>
+    <w:lsdException w:name="List Table 1 Light" w:uiPriority="46"/>
+    <w:lsdException w:name="List Table 2" w:uiPriority="47"/>
+    <w:lsdException w:name="List Table 3" w:uiPriority="48"/>
+    <w:lsdException w:name="List Table 4" w:uiPriority="49"/>
+    <w:lsdException w:name="List Table 5 Dark" w:uiPriority="50"/>
+    <w:lsdException w:name="List Table 6 Colorful" w:uiPriority="51"/>
+    <w:lsdException w:name="List Table 7 Colorful" w:uiPriority="52"/>
+    <w:lsdException w:name="List Table 1 Light Accent 1" w:uiPriority="46"/>
+    <w:lsdException w:name="List Table 2 Accent 1" w:uiPriority="47"/>
+    <w:lsdException w:name="List Table 3 Accent 1" w:uiPriority="48"/>
+    <w:lsdException w:name="List Table 4 Accent 1" w:uiPriority="49"/>
+    <w:lsdException w:name="List Table 5 Dark Accent 1" w:uiPriority="50"/>
+    <w:lsdException w:name="List Table 6 Colorful Accent 1" w:uiPriority="51"/>
+    <w:lsdException w:name="List Table 7 Colorful Accent 1" w:uiPriority="52"/>
+    <w:lsdException w:name="List Table 1 Light Accent 2" w:uiPriority="46"/>
+    <w:lsdException w:name="List Table 2 Accent 2" w:uiPriority="47"/>
+    <w:lsdException w:name="List Table 3 Accent 2" w:uiPriority="48"/>
+    <w:lsdException w:name="List Table 4 Accent 2" w:uiPriority="49"/>
+    <w:lsdException w:name="List Table 5 Dark Accent 2" w:uiPriority="50"/>
+    <w:lsdException w:name="List Table 6 Colorful Accent 2" w:uiPriority="51"/>
+    <w:lsdException w:name="List Table 7 Colorful Accent 2" w:uiPriority="52"/>
+    <w:lsdException w:name="List Table 1 Light Accent 3" w:uiPriority="46"/>
+    <w:lsdException w:name="List Table 2 Accent 3" w:uiPriority="47"/>
+    <w:lsdException w:name="List Table 3 Accent 3" w:uiPriority="48"/>
+    <w:lsdException w:name="List Table 4 Accent 3" w:uiPriority="49"/>
+    <w:lsdException w:name="List Table 5 Dark Accent 3" w:uiPriority="50"/>
+    <w:lsdException w:name="List Table 6 Colorful Accent 3" w:uiPriority="51"/>
+    <w:lsdException w:name="List Table 7 Colorful Accent 3" w:uiPriority="52"/>
+    <w:lsdException w:name="List Table 1 Light Accent 4" w:uiPriority="46"/>
+    <w:lsdException w:name="List Table 2 Accent 4" w:uiPriority="47"/>
+    <w:lsdException w:name="List Table 3 Accent 4" w:uiPriority="48"/>
+    <w:lsdException w:name="List Table 4 Accent 4" w:uiPriority="49"/>
+    <w:lsdException w:name="List Table 5 Dark Accent 4" w:uiPriority="50"/>
+    <w:lsdException w:name="List Table 6 Colorful Accent 4" w:uiPriority="51"/>
+    <w:lsdException w:name="List Table 7 Colorful Accent 4" w:uiPriority="52"/>
+    <w:lsdException w:name="List Table 1 Light Accent 5" w:uiPriority="46"/>
+    <w:lsdException w:name="List Table 2 Accent 5" w:uiPriority="47"/>
+    <w:lsdException w:name="List Table 3 Accent 5" w:uiPriority="48"/>
+    <w:lsdException w:name="List Table 4 Accent 5" w:uiPriority="49"/>
+    <w:lsdException w:name="List Table 5 Dark Accent 5" w:uiPriority="50"/>
+    <w:lsdException w:name="List Table 6 Colorful Accent 5" w:uiPriority="51"/>
+    <w:lsdException w:name="List Table 7 Colorful Accent 5" w:uiPriority="52"/>
+    <w:lsdException w:name="List Table 1 Light Accent 6" w:uiPriority="46"/>
+    <w:lsdException w:name="List Table 2 Accent 6" w:uiPriority="47"/>
+    <w:lsdException w:name="List Table 3 Accent 6" w:uiPriority="48"/>
+    <w:lsdException w:name="List Table 4 Accent 6" w:uiPriority="49"/>
+    <w:lsdException w:name="List Table 5 Dark Accent 6" w:uiPriority="50"/>
+    <w:lsdException w:name="List Table 6 Colorful Accent 6" w:uiPriority="51"/>
+    <w:lsdException w:name="List Table 7 Colorful Accent 6" w:uiPriority="52"/>
+    <w:lsdException w:name="Mention" w:semiHidden="1" w:unhideWhenUsed="1"/>
+    <w:lsdException w:name="Smart Hyperlink" w:semiHidden="1" w:unhideWhenUsed="1"/>
+    <w:lsdException w:name="Hashtag" w:semiHidden="1" w:unhideWhenUsed="1"/>
+    <w:lsdException w:name="Unresolved Mention" w:semiHidden="1" w:unhideWhenUsed="1"/>
+    <w:lsdException w:name="Smart Link" w:semiHidden="1" w:unhideWhenUsed="1"/>
   </w:latentStyles>
   <w:style w:type="paragraph" w:default="1" w:styleId="Normal">
     <w:name w:val="Normal"/>
@@ -6885,7 +7291,6 @@
     <w:uiPriority w:val="59"/>
     <w:rsid w:val="000C0B94"/>
     <w:tblPr>
-      <w:tblInd w:w="0" w:type="dxa"/>
       <w:tblBorders>
         <w:top w:val="single" w:sz="4" w:space="0" w:color="auto"/>
         <w:left w:val="single" w:sz="4" w:space="0" w:color="auto"/>
@@ -6894,297 +7299,6 @@
         <w:insideH w:val="single" w:sz="4" w:space="0" w:color="auto"/>
         <w:insideV w:val="single" w:sz="4" w:space="0" w:color="auto"/>
       </w:tblBorders>
-      <w:tblCellMar>
-        <w:top w:w="0" w:type="dxa"/>
-        <w:left w:w="108" w:type="dxa"/>
-        <w:bottom w:w="0" w:type="dxa"/>
-        <w:right w:w="108" w:type="dxa"/>
-      </w:tblCellMar>
-    </w:tblPr>
-  </w:style>
-</w:styles>
-</file>
-
-<file path=word/stylesWithEffects.xml><?xml version="1.0" encoding="utf-8"?>
-<w:styles xmlns:wpc="http://schemas.microsoft.com/office/word/2010/wordprocessingCanvas" xmlns:mc="http://schemas.openxmlformats.org/markup-compatibility/2006" xmlns:o="urn:schemas-microsoft-com:office:office" xmlns:r="http://schemas.openxmlformats.org/officeDocument/2006/relationships" xmlns:m="http://schemas.openxmlformats.org/officeDocument/2006/math" xmlns:v="urn:schemas-microsoft-com:vml" xmlns:wp14="http://schemas.microsoft.com/office/word/2010/wordprocessingDrawing" xmlns:wp="http://schemas.openxmlformats.org/drawingml/2006/wordprocessingDrawing" xmlns:w10="urn:schemas-microsoft-com:office:word" xmlns:w="http://schemas.openxmlformats.org/wordprocessingml/2006/main" xmlns:w14="http://schemas.microsoft.com/office/word/2010/wordml" xmlns:wpg="http://schemas.microsoft.com/office/word/2010/wordprocessingGroup" xmlns:wpi="http://schemas.microsoft.com/office/word/2010/wordprocessingInk" xmlns:wne="http://schemas.microsoft.com/office/word/2006/wordml" xmlns:wps="http://schemas.microsoft.com/office/word/2010/wordprocessingShape" mc:Ignorable="w14 wp14">
-  <w:docDefaults>
-    <w:rPrDefault>
-      <w:rPr>
-        <w:rFonts w:asciiTheme="minorHAnsi" w:eastAsiaTheme="minorHAnsi" w:hAnsiTheme="minorHAnsi" w:cstheme="minorBidi"/>
-        <w:sz w:val="22"/>
-        <w:szCs w:val="22"/>
-        <w:lang w:val="en-US" w:eastAsia="en-US" w:bidi="ar-SA"/>
-      </w:rPr>
-    </w:rPrDefault>
-    <w:pPrDefault>
-      <w:pPr>
-        <w:widowControl w:val="0"/>
-        <w:autoSpaceDE w:val="0"/>
-        <w:autoSpaceDN w:val="0"/>
-      </w:pPr>
-    </w:pPrDefault>
-  </w:docDefaults>
-  <w:latentStyles w:defLockedState="0" w:defUIPriority="99" w:defSemiHidden="1" w:defUnhideWhenUsed="1" w:defQFormat="0" w:count="267">
-    <w:lsdException w:name="Normal" w:semiHidden="0" w:uiPriority="0" w:unhideWhenUsed="0" w:qFormat="1"/>
-    <w:lsdException w:name="heading 1" w:semiHidden="0" w:uiPriority="9" w:unhideWhenUsed="0" w:qFormat="1"/>
-    <w:lsdException w:name="heading 2" w:uiPriority="9" w:qFormat="1"/>
-    <w:lsdException w:name="heading 3" w:uiPriority="9" w:qFormat="1"/>
-    <w:lsdException w:name="heading 4" w:uiPriority="9" w:qFormat="1"/>
-    <w:lsdException w:name="heading 5" w:uiPriority="9" w:qFormat="1"/>
-    <w:lsdException w:name="heading 6" w:uiPriority="9" w:qFormat="1"/>
-    <w:lsdException w:name="heading 7" w:uiPriority="9" w:qFormat="1"/>
-    <w:lsdException w:name="heading 8" w:uiPriority="9" w:qFormat="1"/>
-    <w:lsdException w:name="heading 9" w:uiPriority="9" w:qFormat="1"/>
-    <w:lsdException w:name="toc 1" w:uiPriority="39"/>
-    <w:lsdException w:name="toc 2" w:uiPriority="39"/>
-    <w:lsdException w:name="toc 3" w:uiPriority="39"/>
-    <w:lsdException w:name="toc 4" w:uiPriority="39"/>
-    <w:lsdException w:name="toc 5" w:uiPriority="39"/>
-    <w:lsdException w:name="toc 6" w:uiPriority="39"/>
-    <w:lsdException w:name="toc 7" w:uiPriority="39"/>
-    <w:lsdException w:name="toc 8" w:uiPriority="39"/>
-    <w:lsdException w:name="toc 9" w:uiPriority="39"/>
-    <w:lsdException w:name="caption" w:uiPriority="35" w:qFormat="1"/>
-    <w:lsdException w:name="Title" w:semiHidden="0" w:uiPriority="10" w:unhideWhenUsed="0" w:qFormat="1"/>
-    <w:lsdException w:name="Default Paragraph Font" w:uiPriority="1"/>
-    <w:lsdException w:name="Subtitle" w:semiHidden="0" w:uiPriority="11" w:unhideWhenUsed="0" w:qFormat="1"/>
-    <w:lsdException w:name="Strong" w:semiHidden="0" w:uiPriority="22" w:unhideWhenUsed="0" w:qFormat="1"/>
-    <w:lsdException w:name="Emphasis" w:semiHidden="0" w:uiPriority="20" w:unhideWhenUsed="0" w:qFormat="1"/>
-    <w:lsdException w:name="Table Grid" w:semiHidden="0" w:uiPriority="59" w:unhideWhenUsed="0"/>
-    <w:lsdException w:name="Placeholder Text" w:unhideWhenUsed="0"/>
-    <w:lsdException w:name="No Spacing" w:semiHidden="0" w:uiPriority="1" w:unhideWhenUsed="0" w:qFormat="1"/>
-    <w:lsdException w:name="Light Shading" w:semiHidden="0" w:uiPriority="60" w:unhideWhenUsed="0"/>
-    <w:lsdException w:name="Light List" w:semiHidden="0" w:uiPriority="61" w:unhideWhenUsed="0"/>
-    <w:lsdException w:name="Light Grid" w:semiHidden="0" w:uiPriority="62" w:unhideWhenUsed="0"/>
-    <w:lsdException w:name="Medium Shading 1" w:semiHidden="0" w:uiPriority="63" w:unhideWhenUsed="0"/>
-    <w:lsdException w:name="Medium Shading 2" w:semiHidden="0" w:uiPriority="64" w:unhideWhenUsed="0"/>
-    <w:lsdException w:name="Medium List 1" w:semiHidden="0" w:uiPriority="65" w:unhideWhenUsed="0"/>
-    <w:lsdException w:name="Medium List 2" w:semiHidden="0" w:uiPriority="66" w:unhideWhenUsed="0"/>
-    <w:lsdException w:name="Medium Grid 1" w:semiHidden="0" w:uiPriority="67" w:unhideWhenUsed="0"/>
-    <w:lsdException w:name="Medium Grid 2" w:semiHidden="0" w:uiPriority="68" w:unhideWhenUsed="0"/>
-    <w:lsdException w:name="Medium Grid 3" w:semiHidden="0" w:uiPriority="69" w:unhideWhenUsed="0"/>
-    <w:lsdException w:name="Dark List" w:semiHidden="0" w:uiPriority="70" w:unhideWhenUsed="0"/>
-    <w:lsdException w:name="Colorful Shading" w:semiHidden="0" w:uiPriority="71" w:unhideWhenUsed="0"/>
-    <w:lsdException w:name="Colorful List" w:semiHidden="0" w:uiPriority="72" w:unhideWhenUsed="0"/>
-    <w:lsdException w:name="Colorful Grid" w:semiHidden="0" w:uiPriority="73" w:unhideWhenUsed="0"/>
-    <w:lsdException w:name="Light Shading Accent 1" w:semiHidden="0" w:uiPriority="60" w:unhideWhenUsed="0"/>
-    <w:lsdException w:name="Light List Accent 1" w:semiHidden="0" w:uiPriority="61" w:unhideWhenUsed="0"/>
-    <w:lsdException w:name="Light Grid Accent 1" w:semiHidden="0" w:uiPriority="62" w:unhideWhenUsed="0"/>
-    <w:lsdException w:name="Medium Shading 1 Accent 1" w:semiHidden="0" w:uiPriority="63" w:unhideWhenUsed="0"/>
-    <w:lsdException w:name="Medium Shading 2 Accent 1" w:semiHidden="0" w:uiPriority="64" w:unhideWhenUsed="0"/>
-    <w:lsdException w:name="Medium List 1 Accent 1" w:semiHidden="0" w:uiPriority="65" w:unhideWhenUsed="0"/>
-    <w:lsdException w:name="Revision" w:unhideWhenUsed="0"/>
-    <w:lsdException w:name="List Paragraph" w:semiHidden="0" w:uiPriority="34" w:unhideWhenUsed="0" w:qFormat="1"/>
-    <w:lsdException w:name="Quote" w:semiHidden="0" w:uiPriority="29" w:unhideWhenUsed="0" w:qFormat="1"/>
-    <w:lsdException w:name="Intense Quote" w:semiHidden="0" w:uiPriority="30" w:unhideWhenUsed="0" w:qFormat="1"/>
-    <w:lsdException w:name="Medium List 2 Accent 1" w:semiHidden="0" w:uiPriority="66" w:unhideWhenUsed="0"/>
-    <w:lsdException w:name="Medium Grid 1 Accent 1" w:semiHidden="0" w:uiPriority="67" w:unhideWhenUsed="0"/>
-    <w:lsdException w:name="Medium Grid 2 Accent 1" w:semiHidden="0" w:uiPriority="68" w:unhideWhenUsed="0"/>
-    <w:lsdException w:name="Medium Grid 3 Accent 1" w:semiHidden="0" w:uiPriority="69" w:unhideWhenUsed="0"/>
-    <w:lsdException w:name="Dark List Accent 1" w:semiHidden="0" w:uiPriority="70" w:unhideWhenUsed="0"/>
-    <w:lsdException w:name="Colorful Shading Accent 1" w:semiHidden="0" w:uiPriority="71" w:unhideWhenUsed="0"/>
-    <w:lsdException w:name="Colorful List Accent 1" w:semiHidden="0" w:uiPriority="72" w:unhideWhenUsed="0"/>
-    <w:lsdException w:name="Colorful Grid Accent 1" w:semiHidden="0" w:uiPriority="73" w:unhideWhenUsed="0"/>
-    <w:lsdException w:name="Light Shading Accent 2" w:semiHidden="0" w:uiPriority="60" w:unhideWhenUsed="0"/>
-    <w:lsdException w:name="Light List Accent 2" w:semiHidden="0" w:uiPriority="61" w:unhideWhenUsed="0"/>
-    <w:lsdException w:name="Light Grid Accent 2" w:semiHidden="0" w:uiPriority="62" w:unhideWhenUsed="0"/>
-    <w:lsdException w:name="Medium Shading 1 Accent 2" w:semiHidden="0" w:uiPriority="63" w:unhideWhenUsed="0"/>
-    <w:lsdException w:name="Medium Shading 2 Accent 2" w:semiHidden="0" w:uiPriority="64" w:unhideWhenUsed="0"/>
-    <w:lsdException w:name="Medium List 1 Accent 2" w:semiHidden="0" w:uiPriority="65" w:unhideWhenUsed="0"/>
-    <w:lsdException w:name="Medium List 2 Accent 2" w:semiHidden="0" w:uiPriority="66" w:unhideWhenUsed="0"/>
-    <w:lsdException w:name="Medium Grid 1 Accent 2" w:semiHidden="0" w:uiPriority="67" w:unhideWhenUsed="0"/>
-    <w:lsdException w:name="Medium Grid 2 Accent 2" w:semiHidden="0" w:uiPriority="68" w:unhideWhenUsed="0"/>
-    <w:lsdException w:name="Medium Grid 3 Accent 2" w:semiHidden="0" w:uiPriority="69" w:unhideWhenUsed="0"/>
-    <w:lsdException w:name="Dark List Accent 2" w:semiHidden="0" w:uiPriority="70" w:unhideWhenUsed="0"/>
-    <w:lsdException w:name="Colorful Shading Accent 2" w:semiHidden="0" w:uiPriority="71" w:unhideWhenUsed="0"/>
-    <w:lsdException w:name="Colorful List Accent 2" w:semiHidden="0" w:uiPriority="72" w:unhideWhenUsed="0"/>
-    <w:lsdException w:name="Colorful Grid Accent 2" w:semiHidden="0" w:uiPriority="73" w:unhideWhenUsed="0"/>
-    <w:lsdException w:name="Light Shading Accent 3" w:semiHidden="0" w:uiPriority="60" w:unhideWhenUsed="0"/>
-    <w:lsdException w:name="Light List Accent 3" w:semiHidden="0" w:uiPriority="61" w:unhideWhenUsed="0"/>
-    <w:lsdException w:name="Light Grid Accent 3" w:semiHidden="0" w:uiPriority="62" w:unhideWhenUsed="0"/>
-    <w:lsdException w:name="Medium Shading 1 Accent 3" w:semiHidden="0" w:uiPriority="63" w:unhideWhenUsed="0"/>
-    <w:lsdException w:name="Medium Shading 2 Accent 3" w:semiHidden="0" w:uiPriority="64" w:unhideWhenUsed="0"/>
-    <w:lsdException w:name="Medium List 1 Accent 3" w:semiHidden="0" w:uiPriority="65" w:unhideWhenUsed="0"/>
-    <w:lsdException w:name="Medium List 2 Accent 3" w:semiHidden="0" w:uiPriority="66" w:unhideWhenUsed="0"/>
-    <w:lsdException w:name="Medium Grid 1 Accent 3" w:semiHidden="0" w:uiPriority="67" w:unhideWhenUsed="0"/>
-    <w:lsdException w:name="Medium Grid 2 Accent 3" w:semiHidden="0" w:uiPriority="68" w:unhideWhenUsed="0"/>
-    <w:lsdException w:name="Medium Grid 3 Accent 3" w:semiHidden="0" w:uiPriority="69" w:unhideWhenUsed="0"/>
-    <w:lsdException w:name="Dark List Accent 3" w:semiHidden="0" w:uiPriority="70" w:unhideWhenUsed="0"/>
-    <w:lsdException w:name="Colorful Shading Accent 3" w:semiHidden="0" w:uiPriority="71" w:unhideWhenUsed="0"/>
-    <w:lsdException w:name="Colorful List Accent 3" w:semiHidden="0" w:uiPriority="72" w:unhideWhenUsed="0"/>
-    <w:lsdException w:name="Colorful Grid Accent 3" w:semiHidden="0" w:uiPriority="73" w:unhideWhenUsed="0"/>
-    <w:lsdException w:name="Light Shading Accent 4" w:semiHidden="0" w:uiPriority="60" w:unhideWhenUsed="0"/>
-    <w:lsdException w:name="Light List Accent 4" w:semiHidden="0" w:uiPriority="61" w:unhideWhenUsed="0"/>
-    <w:lsdException w:name="Light Grid Accent 4" w:semiHidden="0" w:uiPriority="62" w:unhideWhenUsed="0"/>
-    <w:lsdException w:name="Medium Shading 1 Accent 4" w:semiHidden="0" w:uiPriority="63" w:unhideWhenUsed="0"/>
-    <w:lsdException w:name="Medium Shading 2 Accent 4" w:semiHidden="0" w:uiPriority="64" w:unhideWhenUsed="0"/>
-    <w:lsdException w:name="Medium List 1 Accent 4" w:semiHidden="0" w:uiPriority="65" w:unhideWhenUsed="0"/>
-    <w:lsdException w:name="Medium List 2 Accent 4" w:semiHidden="0" w:uiPriority="66" w:unhideWhenUsed="0"/>
-    <w:lsdException w:name="Medium Grid 1 Accent 4" w:semiHidden="0" w:uiPriority="67" w:unhideWhenUsed="0"/>
-    <w:lsdException w:name="Medium Grid 2 Accent 4" w:semiHidden="0" w:uiPriority="68" w:unhideWhenUsed="0"/>
-    <w:lsdException w:name="Medium Grid 3 Accent 4" w:semiHidden="0" w:uiPriority="69" w:unhideWhenUsed="0"/>
-    <w:lsdException w:name="Dark List Accent 4" w:semiHidden="0" w:uiPriority="70" w:unhideWhenUsed="0"/>
-    <w:lsdException w:name="Colorful Shading Accent 4" w:semiHidden="0" w:uiPriority="71" w:unhideWhenUsed="0"/>
-    <w:lsdException w:name="Colorful List Accent 4" w:semiHidden="0" w:uiPriority="72" w:unhideWhenUsed="0"/>
-    <w:lsdException w:name="Colorful Grid Accent 4" w:semiHidden="0" w:uiPriority="73" w:unhideWhenUsed="0"/>
-    <w:lsdException w:name="Light Shading Accent 5" w:semiHidden="0" w:uiPriority="60" w:unhideWhenUsed="0"/>
-    <w:lsdException w:name="Light List Accent 5" w:semiHidden="0" w:uiPriority="61" w:unhideWhenUsed="0"/>
-    <w:lsdException w:name="Light Grid Accent 5" w:semiHidden="0" w:uiPriority="62" w:unhideWhenUsed="0"/>
-    <w:lsdException w:name="Medium Shading 1 Accent 5" w:semiHidden="0" w:uiPriority="63" w:unhideWhenUsed="0"/>
-    <w:lsdException w:name="Medium Shading 2 Accent 5" w:semiHidden="0" w:uiPriority="64" w:unhideWhenUsed="0"/>
-    <w:lsdException w:name="Medium List 1 Accent 5" w:semiHidden="0" w:uiPriority="65" w:unhideWhenUsed="0"/>
-    <w:lsdException w:name="Medium List 2 Accent 5" w:semiHidden="0" w:uiPriority="66" w:unhideWhenUsed="0"/>
-    <w:lsdException w:name="Medium Grid 1 Accent 5" w:semiHidden="0" w:uiPriority="67" w:unhideWhenUsed="0"/>
-    <w:lsdException w:name="Medium Grid 2 Accent 5" w:semiHidden="0" w:uiPriority="68" w:unhideWhenUsed="0"/>
-    <w:lsdException w:name="Medium Grid 3 Accent 5" w:semiHidden="0" w:uiPriority="69" w:unhideWhenUsed="0"/>
-    <w:lsdException w:name="Dark List Accent 5" w:semiHidden="0" w:uiPriority="70" w:unhideWhenUsed="0"/>
-    <w:lsdException w:name="Colorful Shading Accent 5" w:semiHidden="0" w:uiPriority="71" w:unhideWhenUsed="0"/>
-    <w:lsdException w:name="Colorful List Accent 5" w:semiHidden="0" w:uiPriority="72" w:unhideWhenUsed="0"/>
-    <w:lsdException w:name="Colorful Grid Accent 5" w:semiHidden="0" w:uiPriority="73" w:unhideWhenUsed="0"/>
-    <w:lsdException w:name="Light Shading Accent 6" w:semiHidden="0" w:uiPriority="60" w:unhideWhenUsed="0"/>
-    <w:lsdException w:name="Light List Accent 6" w:semiHidden="0" w:uiPriority="61" w:unhideWhenUsed="0"/>
-    <w:lsdException w:name="Light Grid Accent 6" w:semiHidden="0" w:uiPriority="62" w:unhideWhenUsed="0"/>
-    <w:lsdException w:name="Medium Shading 1 Accent 6" w:semiHidden="0" w:uiPriority="63" w:unhideWhenUsed="0"/>
-    <w:lsdException w:name="Medium Shading 2 Accent 6" w:semiHidden="0" w:uiPriority="64" w:unhideWhenUsed="0"/>
-    <w:lsdException w:name="Medium List 1 Accent 6" w:semiHidden="0" w:uiPriority="65" w:unhideWhenUsed="0"/>
-    <w:lsdException w:name="Medium List 2 Accent 6" w:semiHidden="0" w:uiPriority="66" w:unhideWhenUsed="0"/>
-    <w:lsdException w:name="Medium Grid 1 Accent 6" w:semiHidden="0" w:uiPriority="67" w:unhideWhenUsed="0"/>
-    <w:lsdException w:name="Medium Grid 2 Accent 6" w:semiHidden="0" w:uiPriority="68" w:unhideWhenUsed="0"/>
-    <w:lsdException w:name="Medium Grid 3 Accent 6" w:semiHidden="0" w:uiPriority="69" w:unhideWhenUsed="0"/>
-    <w:lsdException w:name="Dark List Accent 6" w:semiHidden="0" w:uiPriority="70" w:unhideWhenUsed="0"/>
-    <w:lsdException w:name="Colorful Shading Accent 6" w:semiHidden="0" w:uiPriority="71" w:unhideWhenUsed="0"/>
-    <w:lsdException w:name="Colorful List Accent 6" w:semiHidden="0" w:uiPriority="72" w:unhideWhenUsed="0"/>
-    <w:lsdException w:name="Colorful Grid Accent 6" w:semiHidden="0" w:uiPriority="73" w:unhideWhenUsed="0"/>
-    <w:lsdException w:name="Subtle Emphasis" w:semiHidden="0" w:uiPriority="19" w:unhideWhenUsed="0" w:qFormat="1"/>
-    <w:lsdException w:name="Intense Emphasis" w:semiHidden="0" w:uiPriority="21" w:unhideWhenUsed="0" w:qFormat="1"/>
-    <w:lsdException w:name="Subtle Reference" w:semiHidden="0" w:uiPriority="31" w:unhideWhenUsed="0" w:qFormat="1"/>
-    <w:lsdException w:name="Intense Reference" w:semiHidden="0" w:uiPriority="32" w:unhideWhenUsed="0" w:qFormat="1"/>
-    <w:lsdException w:name="Book Title" w:semiHidden="0" w:uiPriority="33" w:unhideWhenUsed="0" w:qFormat="1"/>
-    <w:lsdException w:name="Bibliography" w:uiPriority="37"/>
-    <w:lsdException w:name="TOC Heading" w:uiPriority="39" w:qFormat="1"/>
-  </w:latentStyles>
-  <w:style w:type="paragraph" w:default="1" w:styleId="Normal">
-    <w:name w:val="Normal"/>
-    <w:uiPriority w:val="1"/>
-    <w:qFormat/>
-    <w:rPr>
-      <w:rFonts w:ascii="Book Antiqua" w:eastAsia="Book Antiqua" w:hAnsi="Book Antiqua" w:cs="Book Antiqua"/>
-    </w:rPr>
-  </w:style>
-  <w:style w:type="character" w:default="1" w:styleId="DefaultParagraphFont">
-    <w:name w:val="Default Paragraph Font"/>
-    <w:uiPriority w:val="1"/>
-    <w:semiHidden/>
-    <w:unhideWhenUsed/>
-  </w:style>
-  <w:style w:type="table" w:default="1" w:styleId="TableNormal">
-    <w:name w:val="Normal Table"/>
-    <w:uiPriority w:val="99"/>
-    <w:semiHidden/>
-    <w:unhideWhenUsed/>
-    <w:tblPr>
-      <w:tblInd w:w="0" w:type="dxa"/>
-      <w:tblCellMar>
-        <w:top w:w="0" w:type="dxa"/>
-        <w:left w:w="108" w:type="dxa"/>
-        <w:bottom w:w="0" w:type="dxa"/>
-        <w:right w:w="108" w:type="dxa"/>
-      </w:tblCellMar>
-    </w:tblPr>
-  </w:style>
-  <w:style w:type="numbering" w:default="1" w:styleId="NoList">
-    <w:name w:val="No List"/>
-    <w:uiPriority w:val="99"/>
-    <w:semiHidden/>
-    <w:unhideWhenUsed/>
-  </w:style>
-  <w:style w:type="paragraph" w:styleId="BodyText">
-    <w:name w:val="Body Text"/>
-    <w:basedOn w:val="Normal"/>
-    <w:uiPriority w:val="1"/>
-    <w:qFormat/>
-    <w:rPr>
-      <w:sz w:val="40"/>
-      <w:szCs w:val="40"/>
-    </w:rPr>
-  </w:style>
-  <w:style w:type="paragraph" w:styleId="Title">
-    <w:name w:val="Title"/>
-    <w:basedOn w:val="Normal"/>
-    <w:uiPriority w:val="1"/>
-    <w:qFormat/>
-    <w:pPr>
-      <w:spacing w:line="1156" w:lineRule="exact"/>
-      <w:ind w:left="158" w:right="145"/>
-      <w:jc w:val="center"/>
-    </w:pPr>
-    <w:rPr>
-      <w:b/>
-      <w:bCs/>
-      <w:sz w:val="72"/>
-      <w:szCs w:val="72"/>
-    </w:rPr>
-  </w:style>
-  <w:style w:type="paragraph" w:styleId="ListParagraph">
-    <w:name w:val="List Paragraph"/>
-    <w:basedOn w:val="Normal"/>
-    <w:uiPriority w:val="1"/>
-    <w:qFormat/>
-  </w:style>
-  <w:style w:type="paragraph" w:customStyle="1" w:styleId="TableParagraph">
-    <w:name w:val="Table Paragraph"/>
-    <w:basedOn w:val="Normal"/>
-    <w:uiPriority w:val="1"/>
-    <w:qFormat/>
-  </w:style>
-  <w:style w:type="paragraph" w:styleId="BalloonText">
-    <w:name w:val="Balloon Text"/>
-    <w:basedOn w:val="Normal"/>
-    <w:link w:val="BalloonTextChar"/>
-    <w:uiPriority w:val="99"/>
-    <w:semiHidden/>
-    <w:unhideWhenUsed/>
-    <w:rsid w:val="002D4439"/>
-    <w:rPr>
-      <w:rFonts w:ascii="Tahoma" w:hAnsi="Tahoma" w:cs="Tahoma"/>
-      <w:sz w:val="16"/>
-      <w:szCs w:val="16"/>
-    </w:rPr>
-  </w:style>
-  <w:style w:type="character" w:customStyle="1" w:styleId="BalloonTextChar">
-    <w:name w:val="Balloon Text Char"/>
-    <w:basedOn w:val="DefaultParagraphFont"/>
-    <w:link w:val="BalloonText"/>
-    <w:uiPriority w:val="99"/>
-    <w:semiHidden/>
-    <w:rsid w:val="002D4439"/>
-    <w:rPr>
-      <w:rFonts w:ascii="Tahoma" w:eastAsia="Book Antiqua" w:hAnsi="Tahoma" w:cs="Tahoma"/>
-      <w:sz w:val="16"/>
-      <w:szCs w:val="16"/>
-    </w:rPr>
-  </w:style>
-  <w:style w:type="table" w:styleId="TableGrid">
-    <w:name w:val="Table Grid"/>
-    <w:basedOn w:val="TableNormal"/>
-    <w:uiPriority w:val="59"/>
-    <w:rsid w:val="000C0B94"/>
-    <w:tblPr>
-      <w:tblInd w:w="0" w:type="dxa"/>
-      <w:tblBorders>
-        <w:top w:val="single" w:sz="4" w:space="0" w:color="auto"/>
-        <w:left w:val="single" w:sz="4" w:space="0" w:color="auto"/>
-        <w:bottom w:val="single" w:sz="4" w:space="0" w:color="auto"/>
-        <w:right w:val="single" w:sz="4" w:space="0" w:color="auto"/>
-        <w:insideH w:val="single" w:sz="4" w:space="0" w:color="auto"/>
-        <w:insideV w:val="single" w:sz="4" w:space="0" w:color="auto"/>
-      </w:tblBorders>
-      <w:tblCellMar>
-        <w:top w:w="0" w:type="dxa"/>
-        <w:left w:w="108" w:type="dxa"/>
-        <w:bottom w:w="0" w:type="dxa"/>
-        <w:right w:w="108" w:type="dxa"/>
-      </w:tblCellMar>
     </w:tblPr>
   </w:style>
 </w:styles>

</xml_diff>

<commit_message>
Added Acknowledgement, scope, limitations
</commit_message>
<xml_diff>
--- a/Project New/Project Documentation.docx
+++ b/Project New/Project Documentation.docx
@@ -113,7 +113,7 @@
                     <pic:cNvPicPr/>
                   </pic:nvPicPr>
                   <pic:blipFill>
-                    <a:blip r:embed="rId5" cstate="print">
+                    <a:blip r:embed="rId6" cstate="print">
                       <a:extLst>
                         <a:ext uri="{28A0092B-C50C-407E-A947-70E740481C1C}">
                           <a14:useLocalDpi xmlns:a14="http://schemas.microsoft.com/office/drawing/2010/main" val="0"/>
@@ -626,12 +626,14 @@
         <w:ind w:left="157" w:right="145"/>
         <w:jc w:val="center"/>
         <w:rPr>
-          <w:b/>
-          <w:sz w:val="48"/>
-        </w:rPr>
-      </w:pPr>
-      <w:r>
-        <w:rPr>
+          <w:rFonts w:ascii="Arial" w:hAnsi="Arial" w:cs="Arial"/>
+          <w:b/>
+          <w:sz w:val="48"/>
+        </w:rPr>
+      </w:pPr>
+      <w:r>
+        <w:rPr>
+          <w:rFonts w:ascii="Arial" w:hAnsi="Arial" w:cs="Arial"/>
           <w:b/>
           <w:spacing w:val="-2"/>
           <w:sz w:val="48"/>
@@ -642,83 +644,45 @@
     </w:p>
     <w:p>
       <w:pPr>
-        <w:pStyle w:val="BodyText"/>
-        <w:spacing w:before="134" w:line="117" w:lineRule="auto"/>
-        <w:ind w:left="763" w:right="316" w:firstLine="749"/>
-      </w:pPr>
-      <w:r>
-        <w:t>(You may thank school management and other people</w:t>
-      </w:r>
-      <w:r>
-        <w:rPr>
-          <w:spacing w:val="-6"/>
-        </w:rPr>
-        <w:t xml:space="preserve"> </w:t>
-      </w:r>
-      <w:r>
-        <w:t>who</w:t>
-      </w:r>
-      <w:r>
-        <w:rPr>
-          <w:spacing w:val="-8"/>
-        </w:rPr>
-        <w:t xml:space="preserve"> </w:t>
-      </w:r>
-      <w:r>
-        <w:t>motivated</w:t>
-      </w:r>
-      <w:r>
-        <w:rPr>
-          <w:spacing w:val="-5"/>
-        </w:rPr>
-        <w:t xml:space="preserve"> </w:t>
-      </w:r>
-      <w:r>
-        <w:t>and helped</w:t>
-      </w:r>
-      <w:r>
-        <w:rPr>
-          <w:spacing w:val="-5"/>
-        </w:rPr>
-        <w:t xml:space="preserve"> </w:t>
-      </w:r>
-      <w:r>
-        <w:t>you</w:t>
-      </w:r>
-      <w:r>
-        <w:rPr>
-          <w:spacing w:val="-2"/>
-        </w:rPr>
-        <w:t xml:space="preserve"> </w:t>
-      </w:r>
-      <w:r>
-        <w:t>in</w:t>
-      </w:r>
-      <w:r>
-        <w:rPr>
-          <w:spacing w:val="-8"/>
-        </w:rPr>
-        <w:t xml:space="preserve"> </w:t>
-      </w:r>
-      <w:r>
-        <w:t>project</w:t>
-      </w:r>
-      <w:r>
-        <w:rPr>
-          <w:spacing w:val="-7"/>
-        </w:rPr>
-        <w:t xml:space="preserve"> </w:t>
-      </w:r>
-      <w:r>
-        <w:t>work)</w:t>
-      </w:r>
-    </w:p>
-    <w:p>
-      <w:pPr>
         <w:spacing w:line="117" w:lineRule="auto"/>
+      </w:pPr>
+    </w:p>
+    <w:p>
+      <w:pPr>
+        <w:spacing w:line="117" w:lineRule="auto"/>
+      </w:pPr>
+    </w:p>
+    <w:p>
+      <w:pPr>
+        <w:spacing w:line="117" w:lineRule="auto"/>
+        <w:rPr>
+          <w:rFonts w:ascii="Arial" w:hAnsi="Arial" w:cs="Arial"/>
+          <w:sz w:val="24"/>
+          <w:szCs w:val="24"/>
+        </w:rPr>
+      </w:pPr>
+    </w:p>
+    <w:p>
+      <w:pPr>
+        <w:spacing w:line="360" w:lineRule="auto"/>
+        <w:rPr>
+          <w:rFonts w:ascii="Arial" w:hAnsi="Arial" w:cs="Arial"/>
+          <w:sz w:val="28"/>
+          <w:szCs w:val="28"/>
+        </w:rPr>
+      </w:pPr>
+    </w:p>
+    <w:p>
+      <w:pPr>
+        <w:spacing w:line="360" w:lineRule="auto"/>
+        <w:rPr>
+          <w:rFonts w:ascii="Arial" w:hAnsi="Arial" w:cs="Arial"/>
+          <w:sz w:val="28"/>
+          <w:szCs w:val="28"/>
+        </w:rPr>
         <w:sectPr>
           <w:pgSz w:w="12250" w:h="15850"/>
-          <w:pgMar w:top="1260" w:right="480" w:bottom="280" w:left="460" w:header="720" w:footer="720" w:gutter="0"/>
+          <w:pgMar w:top="1440" w:right="1440" w:bottom="1440" w:left="1440" w:header="720" w:footer="720" w:gutter="0"/>
           <w:pgBorders w:offsetFrom="page">
             <w:top w:val="single" w:sz="4" w:space="24" w:color="000000"/>
             <w:left w:val="single" w:sz="4" w:space="24" w:color="000000"/>
@@ -726,8 +690,83 @@
             <w:right w:val="single" w:sz="4" w:space="24" w:color="000000"/>
           </w:pgBorders>
           <w:cols w:space="720"/>
+          <w:docGrid w:linePitch="299"/>
         </w:sectPr>
       </w:pPr>
+      <w:r>
+        <w:rPr>
+          <w:rFonts w:ascii="Arial" w:hAnsi="Arial" w:cs="Arial"/>
+          <w:sz w:val="28"/>
+          <w:szCs w:val="28"/>
+        </w:rPr>
+        <w:t xml:space="preserve">This project would not have been possible without the help of my computer science teacher, Mr. Praveen </w:t>
+      </w:r>
+      <w:proofErr w:type="spellStart"/>
+      <w:r>
+        <w:rPr>
+          <w:rFonts w:ascii="Arial" w:hAnsi="Arial" w:cs="Arial"/>
+          <w:sz w:val="28"/>
+          <w:szCs w:val="28"/>
+        </w:rPr>
+        <w:t>Venkatachari</w:t>
+      </w:r>
+      <w:proofErr w:type="spellEnd"/>
+      <w:r>
+        <w:rPr>
+          <w:rFonts w:ascii="Arial" w:hAnsi="Arial" w:cs="Arial"/>
+          <w:sz w:val="28"/>
+          <w:szCs w:val="28"/>
+        </w:rPr>
+        <w:t xml:space="preserve">, who guided us at every step of our project. I would like to thank my teammate who worked tirelessly with me to bring this project to life. </w:t>
+      </w:r>
+      <w:r>
+        <w:rPr>
+          <w:rFonts w:ascii="Arial" w:hAnsi="Arial" w:cs="Arial"/>
+          <w:sz w:val="28"/>
+          <w:szCs w:val="28"/>
+        </w:rPr>
+        <w:t>Finally,</w:t>
+      </w:r>
+      <w:r>
+        <w:rPr>
+          <w:rFonts w:ascii="Arial" w:hAnsi="Arial" w:cs="Arial"/>
+          <w:sz w:val="28"/>
+          <w:szCs w:val="28"/>
+        </w:rPr>
+        <w:t xml:space="preserve"> </w:t>
+      </w:r>
+      <w:r>
+        <w:rPr>
+          <w:rFonts w:ascii="Arial" w:hAnsi="Arial" w:cs="Arial"/>
+          <w:sz w:val="28"/>
+          <w:szCs w:val="28"/>
+        </w:rPr>
+        <w:t>I</w:t>
+      </w:r>
+      <w:r>
+        <w:rPr>
+          <w:rFonts w:ascii="Arial" w:hAnsi="Arial" w:cs="Arial"/>
+          <w:sz w:val="28"/>
+          <w:szCs w:val="28"/>
+        </w:rPr>
+        <w:t xml:space="preserve"> would like to thank the school</w:t>
+      </w:r>
+      <w:r>
+        <w:rPr>
+          <w:rFonts w:ascii="Arial" w:hAnsi="Arial" w:cs="Arial"/>
+          <w:sz w:val="28"/>
+          <w:szCs w:val="28"/>
+        </w:rPr>
+        <w:t xml:space="preserve"> </w:t>
+      </w:r>
+      <w:r>
+        <w:rPr>
+          <w:rFonts w:ascii="Arial" w:hAnsi="Arial" w:cs="Arial"/>
+          <w:sz w:val="28"/>
+          <w:szCs w:val="28"/>
+        </w:rPr>
+        <w:t>management who gave us the wonderful opportunity to work on this project and provided us with the necessary resources to complete this project.</w:t>
+      </w:r>
     </w:p>
     <w:p>
       <w:pPr>
@@ -1747,6 +1786,7 @@
     <w:p>
       <w:pPr>
         <w:pStyle w:val="BodyText"/>
+        <w:spacing w:line="360" w:lineRule="auto"/>
         <w:rPr>
           <w:rFonts w:ascii="Arial" w:hAnsi="Arial" w:cs="Arial"/>
           <w:sz w:val="24"/>
@@ -1856,271 +1896,159 @@
           <w:sz w:val="24"/>
           <w:szCs w:val="24"/>
         </w:rPr>
-        <w:t xml:space="preserve"> a person has to wait until the receiver is free to place their order. Secondly, this system requires a human interface at the receivers end to receive and note these orders down and pass it on to the chefs. This system hence allowed for human error to take place. A busy day might entail hundreds of orders, each one different from the former. It is a tedious job to keep track of these orders and note each one of them correctly. </w:t>
-      </w:r>
+        <w:t xml:space="preserve"> a person has to wait until the receiver is free to place their order. Secondly, this system requires a human interface at the receivers end to receive and note these orders down and pass it on to the chefs. This system hence allowed for human error to take place. A busy day might entail hundreds of orders, each one different from the former. It is a tedious job to keep track of these orders and note each one of them correctly. In an age of technological revelation and digitalization, the people get </w:t>
+      </w:r>
+      <w:proofErr w:type="gramStart"/>
       <w:r>
         <w:rPr>
           <w:rFonts w:ascii="Arial" w:hAnsi="Arial" w:cs="Arial"/>
           <w:sz w:val="24"/>
           <w:szCs w:val="24"/>
         </w:rPr>
-        <w:t xml:space="preserve">In an age of technological revelation and digitalization, the people get </w:t>
-      </w:r>
-      <w:proofErr w:type="gramStart"/>
+        <w:t>busier</w:t>
+      </w:r>
+      <w:proofErr w:type="gramEnd"/>
       <w:r>
         <w:rPr>
           <w:rFonts w:ascii="Arial" w:hAnsi="Arial" w:cs="Arial"/>
           <w:sz w:val="24"/>
           <w:szCs w:val="24"/>
         </w:rPr>
-        <w:t>busier</w:t>
-      </w:r>
-      <w:proofErr w:type="gramEnd"/>
+        <w:t xml:space="preserve"> and these new technological devices and applications make lives easier. The </w:t>
+      </w:r>
+      <w:proofErr w:type="spellStart"/>
       <w:r>
         <w:rPr>
           <w:rFonts w:ascii="Arial" w:hAnsi="Arial" w:cs="Arial"/>
           <w:sz w:val="24"/>
           <w:szCs w:val="24"/>
         </w:rPr>
-        <w:t xml:space="preserve"> and these new technological devices and applications make lives easier. The </w:t>
-      </w:r>
-      <w:proofErr w:type="spellStart"/>
+        <w:t>On set</w:t>
+      </w:r>
+      <w:proofErr w:type="spellEnd"/>
       <w:r>
         <w:rPr>
           <w:rFonts w:ascii="Arial" w:hAnsi="Arial" w:cs="Arial"/>
           <w:sz w:val="24"/>
           <w:szCs w:val="24"/>
         </w:rPr>
-        <w:t>On set</w:t>
-      </w:r>
-      <w:proofErr w:type="spellEnd"/>
+        <w:t xml:space="preserve"> of the </w:t>
+      </w:r>
+      <w:proofErr w:type="gramStart"/>
       <w:r>
         <w:rPr>
           <w:rFonts w:ascii="Arial" w:hAnsi="Arial" w:cs="Arial"/>
           <w:sz w:val="24"/>
           <w:szCs w:val="24"/>
         </w:rPr>
-        <w:t xml:space="preserve"> of the </w:t>
-      </w:r>
-      <w:proofErr w:type="gramStart"/>
+        <w:t>21th</w:t>
+      </w:r>
+      <w:proofErr w:type="gramEnd"/>
       <w:r>
         <w:rPr>
           <w:rFonts w:ascii="Arial" w:hAnsi="Arial" w:cs="Arial"/>
           <w:sz w:val="24"/>
           <w:szCs w:val="24"/>
         </w:rPr>
-        <w:t>21th</w:t>
-      </w:r>
-      <w:proofErr w:type="gramEnd"/>
+        <w:t xml:space="preserve"> century has brought about many changes in our lifestyle and most of these have been for the better, making our lives much easier. After analyzing the problem with the current delivery system, people </w:t>
+      </w:r>
       <w:r>
         <w:rPr>
           <w:rFonts w:ascii="Arial" w:hAnsi="Arial" w:cs="Arial"/>
           <w:sz w:val="24"/>
           <w:szCs w:val="24"/>
         </w:rPr>
-        <w:t xml:space="preserve"> century has brought about many changes in our lifestyle and most of these have been for the better, making our lives much easier.</w:t>
-      </w:r>
+        <w:lastRenderedPageBreak/>
+        <w:t xml:space="preserve">started to make online websites and applications where a person could easily choose a restaurant, pick their favorite dishes and these will be delivered to their doorstep within minutes. Everyone nowadays has phones and computers to access the internet and place an order. This was the coming of a new age of digital food service. This system was perfect, </w:t>
+      </w:r>
+      <w:proofErr w:type="gramStart"/>
       <w:r>
         <w:rPr>
           <w:rFonts w:ascii="Arial" w:hAnsi="Arial" w:cs="Arial"/>
           <w:sz w:val="24"/>
           <w:szCs w:val="24"/>
         </w:rPr>
-        <w:t xml:space="preserve"> After analyzing the problem with the current delivery system, people started to make online websites and applications where a person could easily choose a restaurant, pick their favorite dishes and these will be delivered to their doorstep within minutes. Everyone nowadays has phones and computers to access the internet and place an order. This was the coming of a new age of digital food service. This system was perfect, </w:t>
-      </w:r>
-      <w:proofErr w:type="gramStart"/>
+        <w:t>It</w:t>
+      </w:r>
+      <w:proofErr w:type="gramEnd"/>
       <w:r>
         <w:rPr>
           <w:rFonts w:ascii="Arial" w:hAnsi="Arial" w:cs="Arial"/>
           <w:sz w:val="24"/>
           <w:szCs w:val="24"/>
         </w:rPr>
-        <w:t>It</w:t>
-      </w:r>
-      <w:proofErr w:type="gramEnd"/>
+        <w:t xml:space="preserve"> had no human interaction so the room was error was very minimal. A person </w:t>
+      </w:r>
+      <w:proofErr w:type="gramStart"/>
       <w:r>
         <w:rPr>
           <w:rFonts w:ascii="Arial" w:hAnsi="Arial" w:cs="Arial"/>
           <w:sz w:val="24"/>
           <w:szCs w:val="24"/>
         </w:rPr>
-        <w:t xml:space="preserve"> had no human interaction so the room was error was very minimal. A person </w:t>
-      </w:r>
-      <w:proofErr w:type="gramStart"/>
+        <w:t>is able to</w:t>
+      </w:r>
+      <w:proofErr w:type="gramEnd"/>
       <w:r>
         <w:rPr>
           <w:rFonts w:ascii="Arial" w:hAnsi="Arial" w:cs="Arial"/>
           <w:sz w:val="24"/>
           <w:szCs w:val="24"/>
         </w:rPr>
-        <w:t>is able to</w:t>
-      </w:r>
-      <w:proofErr w:type="gramEnd"/>
+        <w:t xml:space="preserve"> clearly see what their options are and choose from a wide variety of them. And best of all, it requires absolutely minimal effort, just 3 clicks and their food </w:t>
+      </w:r>
+      <w:proofErr w:type="gramStart"/>
       <w:r>
         <w:rPr>
           <w:rFonts w:ascii="Arial" w:hAnsi="Arial" w:cs="Arial"/>
           <w:sz w:val="24"/>
           <w:szCs w:val="24"/>
         </w:rPr>
-        <w:t xml:space="preserve"> clearly see what their options are and choose from a wide variety of them. And best of all, it requires absolutely minimal effort, just 3 clicks and their food </w:t>
-      </w:r>
-      <w:proofErr w:type="gramStart"/>
+        <w:t>is</w:t>
+      </w:r>
+      <w:proofErr w:type="gramEnd"/>
       <w:r>
         <w:rPr>
           <w:rFonts w:ascii="Arial" w:hAnsi="Arial" w:cs="Arial"/>
           <w:sz w:val="24"/>
           <w:szCs w:val="24"/>
         </w:rPr>
-        <w:t>is</w:t>
-      </w:r>
-      <w:proofErr w:type="gramEnd"/>
+        <w:t xml:space="preserve"> on the way. We saw the advantages that this system has and hence this was the inspiration behind our application.</w:t>
+      </w:r>
       <w:r>
         <w:rPr>
           <w:rFonts w:ascii="Arial" w:hAnsi="Arial" w:cs="Arial"/>
           <w:sz w:val="24"/>
           <w:szCs w:val="24"/>
         </w:rPr>
-        <w:t xml:space="preserve"> on the way. We saw the advantages that this system has and hence this was the inspiration behind our application. We have developed an application where the user is able to carefully consider their choices from a wide variety of restaurants and place their orders all in one place. This will reduce the stress of searching, </w:t>
-      </w:r>
-      <w:proofErr w:type="gramStart"/>
+        <w:t xml:space="preserve"> </w:t>
+      </w:r>
       <w:r>
         <w:rPr>
           <w:rFonts w:ascii="Arial" w:hAnsi="Arial" w:cs="Arial"/>
           <w:sz w:val="24"/>
           <w:szCs w:val="24"/>
         </w:rPr>
-        <w:t>discussing</w:t>
-      </w:r>
-      <w:proofErr w:type="gramEnd"/>
+        <w:t xml:space="preserve">By removing unnecessary human intervention at every turn. We have made the process of having food delivered from restaurants much easier and a </w:t>
+      </w:r>
+      <w:proofErr w:type="gramStart"/>
       <w:r>
         <w:rPr>
           <w:rFonts w:ascii="Arial" w:hAnsi="Arial" w:cs="Arial"/>
           <w:sz w:val="24"/>
           <w:szCs w:val="24"/>
         </w:rPr>
-        <w:t xml:space="preserve"> and placing their order via telephone and still getting the wrong item. By removing the unnecessary human </w:t>
-      </w:r>
-      <w:proofErr w:type="gramStart"/>
+        <w:t>stress free</w:t>
+      </w:r>
+      <w:proofErr w:type="gramEnd"/>
       <w:r>
         <w:rPr>
           <w:rFonts w:ascii="Arial" w:hAnsi="Arial" w:cs="Arial"/>
           <w:sz w:val="24"/>
           <w:szCs w:val="24"/>
         </w:rPr>
-        <w:t>middle-man</w:t>
-      </w:r>
-      <w:proofErr w:type="gramEnd"/>
-      <w:r>
-        <w:rPr>
-          <w:rFonts w:ascii="Arial" w:hAnsi="Arial" w:cs="Arial"/>
-          <w:sz w:val="24"/>
-          <w:szCs w:val="24"/>
-        </w:rPr>
-        <w:t xml:space="preserve"> that so rightfully manages to mess up our orders </w:t>
-      </w:r>
-      <w:proofErr w:type="spellStart"/>
-      <w:r>
-        <w:rPr>
-          <w:rFonts w:ascii="Arial" w:hAnsi="Arial" w:cs="Arial"/>
-          <w:sz w:val="24"/>
-          <w:szCs w:val="24"/>
-        </w:rPr>
-        <w:t>everytime</w:t>
-      </w:r>
-      <w:proofErr w:type="spellEnd"/>
-      <w:r>
-        <w:rPr>
-          <w:rFonts w:ascii="Arial" w:hAnsi="Arial" w:cs="Arial"/>
-          <w:sz w:val="24"/>
-          <w:szCs w:val="24"/>
-        </w:rPr>
-        <w:t xml:space="preserve">. We have created a platform where the order places </w:t>
-      </w:r>
-      <w:proofErr w:type="gramStart"/>
-      <w:r>
-        <w:rPr>
-          <w:rFonts w:ascii="Arial" w:hAnsi="Arial" w:cs="Arial"/>
-          <w:sz w:val="24"/>
-          <w:szCs w:val="24"/>
-        </w:rPr>
-        <w:t>is</w:t>
-      </w:r>
-      <w:proofErr w:type="gramEnd"/>
-      <w:r>
-        <w:rPr>
-          <w:rFonts w:ascii="Arial" w:hAnsi="Arial" w:cs="Arial"/>
-          <w:sz w:val="24"/>
-          <w:szCs w:val="24"/>
-        </w:rPr>
-        <w:t xml:space="preserve"> directly sent to the chefs that prepare </w:t>
-      </w:r>
-      <w:r>
-        <w:rPr>
-          <w:rFonts w:ascii="Arial" w:hAnsi="Arial" w:cs="Arial"/>
-          <w:sz w:val="24"/>
-          <w:szCs w:val="24"/>
-        </w:rPr>
-        <w:lastRenderedPageBreak/>
-        <w:t>your food</w:t>
-      </w:r>
-      <w:r>
-        <w:rPr>
-          <w:rFonts w:ascii="Arial" w:hAnsi="Arial" w:cs="Arial"/>
-          <w:sz w:val="24"/>
-          <w:szCs w:val="24"/>
-        </w:rPr>
-        <w:t xml:space="preserve">, reducing the number of mistakes from the restaurants’ end. </w:t>
-      </w:r>
-      <w:r>
-        <w:rPr>
-          <w:rFonts w:ascii="Arial" w:hAnsi="Arial" w:cs="Arial"/>
-          <w:sz w:val="24"/>
-          <w:szCs w:val="24"/>
-        </w:rPr>
-        <w:t>Our application allows for users to revisit their previous orders and find the dish that they enjoyed so much last time.</w:t>
-      </w:r>
-      <w:r>
-        <w:rPr>
-          <w:rFonts w:ascii="Arial" w:hAnsi="Arial" w:cs="Arial"/>
-          <w:sz w:val="24"/>
-          <w:szCs w:val="24"/>
-        </w:rPr>
-        <w:t xml:space="preserve"> By removing unnecessary human intervention at every turn. We have made the process of having food delivered from restaurants much easier and a </w:t>
-      </w:r>
-      <w:proofErr w:type="gramStart"/>
-      <w:r>
-        <w:rPr>
-          <w:rFonts w:ascii="Arial" w:hAnsi="Arial" w:cs="Arial"/>
-          <w:sz w:val="24"/>
-          <w:szCs w:val="24"/>
-        </w:rPr>
-        <w:t>stress free</w:t>
-      </w:r>
-      <w:proofErr w:type="gramEnd"/>
-      <w:r>
-        <w:rPr>
-          <w:rFonts w:ascii="Arial" w:hAnsi="Arial" w:cs="Arial"/>
-          <w:sz w:val="24"/>
-          <w:szCs w:val="24"/>
-        </w:rPr>
         <w:t xml:space="preserve"> task that anyone can do anywhere with the press of a few buttons.</w:t>
       </w:r>
-    </w:p>
-    <w:p>
-      <w:pPr>
-        <w:pStyle w:val="BodyText"/>
-        <w:rPr>
-          <w:sz w:val="48"/>
-        </w:rPr>
-      </w:pPr>
-    </w:p>
-    <w:p>
-      <w:pPr>
-        <w:pStyle w:val="BodyText"/>
-        <w:rPr>
-          <w:sz w:val="48"/>
-        </w:rPr>
-      </w:pPr>
     </w:p>
     <w:p>
       <w:pPr>
@@ -2168,15 +2096,6 @@
         <w:pStyle w:val="BodyText"/>
         <w:spacing w:line="796" w:lineRule="exact"/>
         <w:ind w:left="662" w:right="145"/>
-        <w:rPr>
-          <w:sz w:val="32"/>
-        </w:rPr>
-      </w:pPr>
-    </w:p>
-    <w:p>
-      <w:pPr>
-        <w:spacing w:line="593" w:lineRule="exact"/>
-        <w:jc w:val="center"/>
         <w:rPr>
           <w:sz w:val="32"/>
         </w:rPr>
@@ -2193,12 +2112,23 @@
           <w:docGrid w:linePitch="299"/>
         </w:sectPr>
       </w:pPr>
+      <w:r>
+        <w:rPr>
+          <w:sz w:val="32"/>
+        </w:rPr>
+        <w:t xml:space="preserve"> </w:t>
+      </w:r>
+      <w:r>
+        <w:rPr>
+          <w:sz w:val="32"/>
+        </w:rPr>
+        <w:tab/>
+      </w:r>
     </w:p>
     <w:p>
       <w:pPr>
         <w:spacing w:line="763" w:lineRule="exact"/>
-        <w:ind w:left="161" w:right="142"/>
-        <w:jc w:val="center"/>
+        <w:ind w:left="2160" w:right="142" w:firstLine="720"/>
         <w:rPr>
           <w:b/>
           <w:sz w:val="48"/>
@@ -2246,85 +2176,31 @@
     </w:p>
     <w:p>
       <w:pPr>
-        <w:pStyle w:val="BodyText"/>
-        <w:spacing w:before="381" w:line="117" w:lineRule="auto"/>
-        <w:ind w:left="161" w:right="145"/>
-        <w:jc w:val="center"/>
-      </w:pPr>
-      <w:r>
-        <w:t>(Aim/Objective</w:t>
-      </w:r>
-      <w:r>
-        <w:rPr>
-          <w:spacing w:val="-2"/>
-        </w:rPr>
-        <w:t xml:space="preserve"> </w:t>
-      </w:r>
-      <w:r>
-        <w:t>of</w:t>
-      </w:r>
-      <w:r>
-        <w:rPr>
-          <w:spacing w:val="-6"/>
-        </w:rPr>
-        <w:t xml:space="preserve"> </w:t>
-      </w:r>
-      <w:r>
-        <w:t>your</w:t>
-      </w:r>
-      <w:r>
-        <w:rPr>
-          <w:spacing w:val="-7"/>
-        </w:rPr>
-        <w:t xml:space="preserve"> </w:t>
-      </w:r>
-      <w:r>
-        <w:t>project,</w:t>
-      </w:r>
-      <w:r>
-        <w:rPr>
-          <w:spacing w:val="-6"/>
-        </w:rPr>
-        <w:t xml:space="preserve"> </w:t>
-      </w:r>
-      <w:r>
-        <w:t>Project</w:t>
-      </w:r>
-      <w:r>
-        <w:rPr>
-          <w:spacing w:val="-8"/>
-        </w:rPr>
-        <w:t xml:space="preserve"> </w:t>
-      </w:r>
-      <w:r>
-        <w:t>Description</w:t>
-      </w:r>
-      <w:r>
-        <w:rPr>
-          <w:spacing w:val="-9"/>
-        </w:rPr>
-        <w:t xml:space="preserve"> </w:t>
-      </w:r>
-      <w:r>
-        <w:t>and</w:t>
-      </w:r>
-      <w:r>
-        <w:rPr>
-          <w:spacing w:val="-6"/>
-        </w:rPr>
-        <w:t xml:space="preserve"> </w:t>
-      </w:r>
-      <w:r>
-        <w:t>Scope of the Project)</w:t>
-      </w:r>
-    </w:p>
-    <w:p>
-      <w:pPr>
         <w:spacing w:line="117" w:lineRule="auto"/>
         <w:jc w:val="center"/>
+      </w:pPr>
+    </w:p>
+    <w:p>
+      <w:pPr>
+        <w:spacing w:line="360" w:lineRule="auto"/>
+      </w:pPr>
+    </w:p>
+    <w:p>
+      <w:pPr>
+        <w:spacing w:line="360" w:lineRule="auto"/>
+      </w:pPr>
+    </w:p>
+    <w:p>
+      <w:pPr>
+        <w:spacing w:line="360" w:lineRule="auto"/>
+        <w:rPr>
+          <w:rFonts w:ascii="Arial" w:hAnsi="Arial" w:cs="Arial"/>
+          <w:sz w:val="24"/>
+          <w:szCs w:val="24"/>
+        </w:rPr>
         <w:sectPr>
           <w:pgSz w:w="12250" w:h="15850"/>
-          <w:pgMar w:top="760" w:right="480" w:bottom="280" w:left="460" w:header="720" w:footer="720" w:gutter="0"/>
+          <w:pgMar w:top="1440" w:right="1440" w:bottom="1440" w:left="1440" w:header="720" w:footer="720" w:gutter="0"/>
           <w:pgBorders w:offsetFrom="page">
             <w:top w:val="single" w:sz="4" w:space="24" w:color="000000"/>
             <w:left w:val="single" w:sz="4" w:space="24" w:color="000000"/>
@@ -2332,8 +2208,53 @@
             <w:right w:val="single" w:sz="4" w:space="24" w:color="000000"/>
           </w:pgBorders>
           <w:cols w:space="720"/>
+          <w:docGrid w:linePitch="299"/>
         </w:sectPr>
       </w:pPr>
+      <w:r>
+        <w:t xml:space="preserve">The main objective of our product was to improve quality of life. We </w:t>
+      </w:r>
+      <w:proofErr w:type="gramStart"/>
+      <w:r>
+        <w:t>want  to</w:t>
+      </w:r>
+      <w:proofErr w:type="gramEnd"/>
+      <w:r>
+        <w:t xml:space="preserve"> make the task  of enjoying an exquisite meal at home something one can do with little to no effort. Our project gives users the freedom of choice. They are allowed to choose from a wide variety of their favorite restaurants</w:t>
+      </w:r>
+      <w:r>
+        <w:t xml:space="preserve"> on the go. </w:t>
+      </w:r>
+      <w:r>
+        <w:t xml:space="preserve">Our secondary objective was to reduce the number of mediators between the person ordering the food and the chef that prepares it. This allows for minimal error and loss of information compared to when there are multiple mediators like the waiter, call receiver etc. Using our application, the orders would ideally appear on a small screen that was set-up in the restaurant kitchen to which the order was placed. This would then be noted by the chef who prepares the meal and sends it out for dispatch, where one of our own certified delivery men would pick up the order and deliver it to the </w:t>
+      </w:r>
+      <w:proofErr w:type="gramStart"/>
+      <w:r>
+        <w:t>users</w:t>
+      </w:r>
+      <w:proofErr w:type="gramEnd"/>
+      <w:r>
+        <w:t xml:space="preserve"> location. Our project has a lot of potential to be developed into a massive system like an online retailer. Currently we are partnered with </w:t>
+      </w:r>
+      <w:proofErr w:type="gramStart"/>
+      <w:r>
+        <w:t>restaurants</w:t>
+      </w:r>
+      <w:proofErr w:type="gramEnd"/>
+      <w:r>
+        <w:t xml:space="preserve"> and they are our main partners. However we would like to partner with ideally every restaurant in our city and slowly expand into other cities </w:t>
+      </w:r>
+      <w:proofErr w:type="gramStart"/>
+      <w:r>
+        <w:t>too .</w:t>
+      </w:r>
+      <w:proofErr w:type="gramEnd"/>
+      <w:r>
+        <w:t xml:space="preserve"> We can also start an online grocery retailing section of our app by partnering with local supermarkets and stores</w:t>
+      </w:r>
+      <w:r>
+        <w:t xml:space="preserve">. </w:t>
+      </w:r>
     </w:p>
     <w:p>
       <w:pPr>
@@ -2424,7 +2345,7 @@
                     <pic:cNvPicPr/>
                   </pic:nvPicPr>
                   <pic:blipFill>
-                    <a:blip r:embed="rId6" cstate="print">
+                    <a:blip r:embed="rId7" cstate="print">
                       <a:extLst>
                         <a:ext uri="{28A0092B-C50C-407E-A947-70E740481C1C}">
                           <a14:useLocalDpi xmlns:a14="http://schemas.microsoft.com/office/drawing/2010/main" val="0"/>
@@ -4968,25 +4889,23 @@
                 <w:sz w:val="28"/>
                 <w:szCs w:val="28"/>
               </w:rPr>
-              <w:t xml:space="preserve">Function to get the </w:t>
-            </w:r>
-            <w:proofErr w:type="spellStart"/>
-            <w:r>
-              <w:rPr>
-                <w:rFonts w:ascii="Times New Roman"/>
-                <w:sz w:val="28"/>
-                <w:szCs w:val="28"/>
-              </w:rPr>
-              <w:t>averageprice</w:t>
-            </w:r>
-            <w:proofErr w:type="spellEnd"/>
-            <w:r>
-              <w:rPr>
-                <w:rFonts w:ascii="Times New Roman"/>
-                <w:sz w:val="28"/>
-                <w:szCs w:val="28"/>
-              </w:rPr>
-              <w:t xml:space="preserve"> of each restaurant</w:t>
+              <w:t>Function to get the average</w:t>
+            </w:r>
+            <w:r>
+              <w:rPr>
+                <w:rFonts w:ascii="Times New Roman"/>
+                <w:sz w:val="28"/>
+                <w:szCs w:val="28"/>
+              </w:rPr>
+              <w:t xml:space="preserve"> </w:t>
+            </w:r>
+            <w:r>
+              <w:rPr>
+                <w:rFonts w:ascii="Times New Roman"/>
+                <w:sz w:val="28"/>
+                <w:szCs w:val="28"/>
+              </w:rPr>
+              <w:t>price of each restaurant</w:t>
             </w:r>
           </w:p>
         </w:tc>
@@ -6531,116 +6450,303 @@
     </w:p>
     <w:p>
       <w:pPr>
-        <w:pStyle w:val="BodyText"/>
-        <w:spacing w:before="381" w:line="117" w:lineRule="auto"/>
-        <w:ind w:left="161" w:right="140"/>
-        <w:jc w:val="center"/>
-      </w:pPr>
-      <w:r>
-        <w:t>(The</w:t>
-      </w:r>
-      <w:r>
-        <w:rPr>
-          <w:spacing w:val="-4"/>
-        </w:rPr>
-        <w:t xml:space="preserve"> </w:t>
-      </w:r>
-      <w:r>
-        <w:t>Future</w:t>
-      </w:r>
-      <w:r>
-        <w:rPr>
-          <w:spacing w:val="-4"/>
-        </w:rPr>
-        <w:t xml:space="preserve"> </w:t>
-      </w:r>
-      <w:r>
-        <w:rPr>
-          <w:rFonts w:ascii="Wingdings" w:hAnsi="Wingdings"/>
-        </w:rPr>
-        <w:t></w:t>
-      </w:r>
-      <w:r>
-        <w:rPr>
-          <w:rFonts w:ascii="Times New Roman" w:hAnsi="Times New Roman"/>
-          <w:spacing w:val="-6"/>
-        </w:rPr>
-        <w:t xml:space="preserve"> </w:t>
-      </w:r>
-      <w:r>
-        <w:t>refers</w:t>
-      </w:r>
-      <w:r>
-        <w:rPr>
-          <w:spacing w:val="-6"/>
-        </w:rPr>
-        <w:t xml:space="preserve"> </w:t>
-      </w:r>
-      <w:r>
-        <w:t>to</w:t>
-      </w:r>
-      <w:r>
-        <w:rPr>
-          <w:spacing w:val="-6"/>
-        </w:rPr>
-        <w:t xml:space="preserve"> </w:t>
-      </w:r>
-      <w:r>
-        <w:t>any</w:t>
-      </w:r>
-      <w:r>
-        <w:rPr>
-          <w:spacing w:val="-1"/>
-        </w:rPr>
-        <w:t xml:space="preserve"> </w:t>
-      </w:r>
-      <w:r>
-        <w:t>additional</w:t>
-      </w:r>
-      <w:r>
-        <w:rPr>
-          <w:spacing w:val="-5"/>
-        </w:rPr>
-        <w:t xml:space="preserve"> </w:t>
-      </w:r>
-      <w:r>
-        <w:t>features</w:t>
-      </w:r>
-      <w:r>
-        <w:rPr>
-          <w:spacing w:val="-6"/>
-        </w:rPr>
-        <w:t xml:space="preserve"> </w:t>
-      </w:r>
-      <w:r>
-        <w:t>that</w:t>
-      </w:r>
-      <w:r>
-        <w:rPr>
-          <w:spacing w:val="-5"/>
-        </w:rPr>
-        <w:t xml:space="preserve"> </w:t>
-      </w:r>
-      <w:r>
-        <w:t>could</w:t>
-      </w:r>
-      <w:r>
-        <w:rPr>
-          <w:spacing w:val="-3"/>
-        </w:rPr>
-        <w:t xml:space="preserve"> </w:t>
-      </w:r>
-      <w:r>
-        <w:t>be added to the project later.)</w:t>
-      </w:r>
-    </w:p>
-    <w:p>
-      <w:pPr>
         <w:spacing w:line="117" w:lineRule="auto"/>
         <w:jc w:val="center"/>
+      </w:pPr>
+    </w:p>
+    <w:p>
+      <w:pPr>
+        <w:spacing w:line="117" w:lineRule="auto"/>
+        <w:jc w:val="center"/>
+      </w:pPr>
+    </w:p>
+    <w:p>
+      <w:pPr>
+        <w:spacing w:line="360" w:lineRule="auto"/>
+        <w:rPr>
+          <w:rFonts w:ascii="Arial" w:hAnsi="Arial" w:cs="Arial"/>
+          <w:sz w:val="32"/>
+          <w:szCs w:val="32"/>
+        </w:rPr>
+      </w:pPr>
+      <w:r>
+        <w:rPr>
+          <w:rFonts w:ascii="Arial" w:hAnsi="Arial" w:cs="Arial"/>
+          <w:sz w:val="32"/>
+          <w:szCs w:val="32"/>
+        </w:rPr>
+        <w:t>Challenges:</w:t>
+      </w:r>
+    </w:p>
+    <w:p>
+      <w:pPr>
+        <w:spacing w:line="360" w:lineRule="auto"/>
+      </w:pPr>
+    </w:p>
+    <w:p>
+      <w:pPr>
+        <w:spacing w:line="360" w:lineRule="auto"/>
+      </w:pPr>
+    </w:p>
+    <w:p>
+      <w:pPr>
+        <w:spacing w:line="360" w:lineRule="auto"/>
+      </w:pPr>
+    </w:p>
+    <w:p>
+      <w:pPr>
+        <w:spacing w:line="360" w:lineRule="auto"/>
+      </w:pPr>
+    </w:p>
+    <w:p>
+      <w:pPr>
+        <w:spacing w:line="360" w:lineRule="auto"/>
+      </w:pPr>
+    </w:p>
+    <w:p>
+      <w:pPr>
+        <w:spacing w:line="360" w:lineRule="auto"/>
+        <w:rPr>
+          <w:rFonts w:ascii="Arial" w:hAnsi="Arial" w:cs="Arial"/>
+          <w:sz w:val="32"/>
+          <w:szCs w:val="32"/>
+        </w:rPr>
+      </w:pPr>
+      <w:r>
+        <w:rPr>
+          <w:rFonts w:ascii="Arial" w:hAnsi="Arial" w:cs="Arial"/>
+          <w:sz w:val="32"/>
+          <w:szCs w:val="32"/>
+        </w:rPr>
+        <w:t>Limitations:</w:t>
+      </w:r>
+    </w:p>
+    <w:p>
+      <w:pPr>
+        <w:pStyle w:val="ListParagraph"/>
+        <w:numPr>
+          <w:ilvl w:val="0"/>
+          <w:numId w:val="2"/>
+        </w:numPr>
+        <w:spacing w:line="360" w:lineRule="auto"/>
+        <w:rPr>
+          <w:rFonts w:ascii="Arial" w:hAnsi="Arial" w:cs="Arial"/>
+          <w:sz w:val="32"/>
+          <w:szCs w:val="32"/>
+        </w:rPr>
+      </w:pPr>
+      <w:r>
+        <w:rPr>
+          <w:rFonts w:ascii="Arial" w:hAnsi="Arial" w:cs="Arial"/>
+          <w:sz w:val="24"/>
+          <w:szCs w:val="24"/>
+        </w:rPr>
+        <w:t>No limit to quantity of food that the user can purchase</w:t>
+      </w:r>
+    </w:p>
+    <w:p>
+      <w:pPr>
+        <w:pStyle w:val="ListParagraph"/>
+        <w:numPr>
+          <w:ilvl w:val="0"/>
+          <w:numId w:val="2"/>
+        </w:numPr>
+        <w:spacing w:line="360" w:lineRule="auto"/>
+        <w:rPr>
+          <w:rFonts w:ascii="Arial" w:hAnsi="Arial" w:cs="Arial"/>
+          <w:sz w:val="32"/>
+          <w:szCs w:val="32"/>
+        </w:rPr>
+      </w:pPr>
+      <w:r>
+        <w:rPr>
+          <w:rFonts w:ascii="Arial" w:hAnsi="Arial" w:cs="Arial"/>
+          <w:sz w:val="24"/>
+          <w:szCs w:val="24"/>
+        </w:rPr>
+        <w:t xml:space="preserve">Unable to predict delivery time as that would require </w:t>
+      </w:r>
+      <w:proofErr w:type="spellStart"/>
+      <w:r>
+        <w:rPr>
+          <w:rFonts w:ascii="Arial" w:hAnsi="Arial" w:cs="Arial"/>
+          <w:sz w:val="24"/>
+          <w:szCs w:val="24"/>
+        </w:rPr>
+        <w:t>gps</w:t>
+      </w:r>
+      <w:proofErr w:type="spellEnd"/>
+      <w:r>
+        <w:rPr>
+          <w:rFonts w:ascii="Arial" w:hAnsi="Arial" w:cs="Arial"/>
+          <w:sz w:val="24"/>
+          <w:szCs w:val="24"/>
+        </w:rPr>
+        <w:t xml:space="preserve"> integration</w:t>
+      </w:r>
+    </w:p>
+    <w:p>
+      <w:pPr>
+        <w:pStyle w:val="ListParagraph"/>
+        <w:numPr>
+          <w:ilvl w:val="0"/>
+          <w:numId w:val="2"/>
+        </w:numPr>
+        <w:spacing w:line="360" w:lineRule="auto"/>
+        <w:rPr>
+          <w:rFonts w:ascii="Arial" w:hAnsi="Arial" w:cs="Arial"/>
+          <w:sz w:val="24"/>
+          <w:szCs w:val="24"/>
+        </w:rPr>
+      </w:pPr>
+      <w:r>
+        <w:rPr>
+          <w:rFonts w:ascii="Arial" w:hAnsi="Arial" w:cs="Arial"/>
+          <w:sz w:val="24"/>
+          <w:szCs w:val="24"/>
+        </w:rPr>
+        <w:t>Limited Menu items</w:t>
+      </w:r>
+      <w:r>
+        <w:rPr>
+          <w:rFonts w:ascii="Arial" w:hAnsi="Arial" w:cs="Arial"/>
+          <w:sz w:val="24"/>
+          <w:szCs w:val="24"/>
+        </w:rPr>
+        <w:t xml:space="preserve"> and same menu throughout the day [menu doesn’t change for breakfast,</w:t>
+      </w:r>
+      <w:r>
+        <w:rPr>
+          <w:rFonts w:ascii="Arial" w:hAnsi="Arial" w:cs="Arial"/>
+          <w:sz w:val="24"/>
+          <w:szCs w:val="24"/>
+        </w:rPr>
+        <w:t xml:space="preserve"> </w:t>
+      </w:r>
+      <w:proofErr w:type="gramStart"/>
+      <w:r>
+        <w:rPr>
+          <w:rFonts w:ascii="Arial" w:hAnsi="Arial" w:cs="Arial"/>
+          <w:sz w:val="24"/>
+          <w:szCs w:val="24"/>
+        </w:rPr>
+        <w:t>lunch</w:t>
+      </w:r>
+      <w:proofErr w:type="gramEnd"/>
+      <w:r>
+        <w:rPr>
+          <w:rFonts w:ascii="Arial" w:hAnsi="Arial" w:cs="Arial"/>
+          <w:sz w:val="24"/>
+          <w:szCs w:val="24"/>
+        </w:rPr>
+        <w:t xml:space="preserve"> or dinner]</w:t>
+      </w:r>
+    </w:p>
+    <w:p>
+      <w:pPr>
+        <w:pStyle w:val="ListParagraph"/>
+        <w:numPr>
+          <w:ilvl w:val="0"/>
+          <w:numId w:val="2"/>
+        </w:numPr>
+        <w:spacing w:line="360" w:lineRule="auto"/>
+        <w:rPr>
+          <w:rFonts w:ascii="Arial" w:hAnsi="Arial" w:cs="Arial"/>
+          <w:sz w:val="24"/>
+          <w:szCs w:val="24"/>
+        </w:rPr>
+      </w:pPr>
+      <w:r>
+        <w:rPr>
+          <w:rFonts w:ascii="Arial" w:hAnsi="Arial" w:cs="Arial"/>
+          <w:sz w:val="24"/>
+          <w:szCs w:val="24"/>
+        </w:rPr>
+        <w:t>No special offers or deals currently</w:t>
+      </w:r>
+    </w:p>
+    <w:p>
+      <w:pPr>
+        <w:spacing w:line="360" w:lineRule="auto"/>
+        <w:rPr>
+          <w:rFonts w:ascii="Arial" w:hAnsi="Arial" w:cs="Arial"/>
+          <w:sz w:val="24"/>
+          <w:szCs w:val="24"/>
+        </w:rPr>
+      </w:pPr>
+    </w:p>
+    <w:p>
+      <w:pPr>
+        <w:spacing w:line="360" w:lineRule="auto"/>
+        <w:rPr>
+          <w:rFonts w:ascii="Arial" w:hAnsi="Arial" w:cs="Arial"/>
+          <w:sz w:val="24"/>
+          <w:szCs w:val="24"/>
+        </w:rPr>
+      </w:pPr>
+      <w:r>
+        <w:rPr>
+          <w:rFonts w:ascii="Arial" w:hAnsi="Arial" w:cs="Arial"/>
+          <w:sz w:val="24"/>
+          <w:szCs w:val="24"/>
+        </w:rPr>
+        <w:t xml:space="preserve">To overcome these </w:t>
+      </w:r>
+      <w:proofErr w:type="gramStart"/>
+      <w:r>
+        <w:rPr>
+          <w:rFonts w:ascii="Arial" w:hAnsi="Arial" w:cs="Arial"/>
+          <w:sz w:val="24"/>
+          <w:szCs w:val="24"/>
+        </w:rPr>
+        <w:t>limitations</w:t>
+      </w:r>
+      <w:proofErr w:type="gramEnd"/>
+      <w:r>
+        <w:rPr>
+          <w:rFonts w:ascii="Arial" w:hAnsi="Arial" w:cs="Arial"/>
+          <w:sz w:val="24"/>
+          <w:szCs w:val="24"/>
+        </w:rPr>
+        <w:t xml:space="preserve"> we would ideally like to implement a cloud based server user interface where the restaurateur can update their menus and items based on real time. We would also like to add an option where someone could duplicate their previous order and then make changes to that. Partnering with more up and coming restaurants and local cafes to increase the number of options that the user has. We would also like to add a maximum deliverable distance threshold as some restaurants will not be able to deliver high quality food past a specific distance. Adding </w:t>
+      </w:r>
+      <w:proofErr w:type="gramStart"/>
+      <w:r>
+        <w:rPr>
+          <w:rFonts w:ascii="Arial" w:hAnsi="Arial" w:cs="Arial"/>
+          <w:sz w:val="24"/>
+          <w:szCs w:val="24"/>
+        </w:rPr>
+        <w:t>city based</w:t>
+      </w:r>
+      <w:proofErr w:type="gramEnd"/>
+      <w:r>
+        <w:rPr>
+          <w:rFonts w:ascii="Arial" w:hAnsi="Arial" w:cs="Arial"/>
+          <w:sz w:val="24"/>
+          <w:szCs w:val="24"/>
+        </w:rPr>
+        <w:t xml:space="preserve"> restaurant list since different cities and localities has different restaurants.</w:t>
+      </w:r>
+    </w:p>
+    <w:p>
+      <w:pPr>
+        <w:spacing w:line="117" w:lineRule="auto"/>
+        <w:jc w:val="center"/>
+      </w:pPr>
+    </w:p>
+    <w:p>
+      <w:pPr>
+        <w:spacing w:line="360" w:lineRule="auto"/>
+        <w:jc w:val="center"/>
+        <w:rPr>
+          <w:rFonts w:ascii="Arial" w:hAnsi="Arial" w:cs="Arial"/>
+          <w:sz w:val="24"/>
+          <w:szCs w:val="24"/>
+        </w:rPr>
         <w:sectPr>
           <w:pgSz w:w="12250" w:h="15850"/>
-          <w:pgMar w:top="760" w:right="480" w:bottom="280" w:left="460" w:header="720" w:footer="720" w:gutter="0"/>
+          <w:pgMar w:top="1440" w:right="1440" w:bottom="1440" w:left="1440" w:header="720" w:footer="720" w:gutter="0"/>
           <w:pgBorders w:offsetFrom="page">
             <w:top w:val="single" w:sz="4" w:space="24" w:color="000000"/>
             <w:left w:val="single" w:sz="4" w:space="24" w:color="000000"/>
@@ -6648,6 +6754,7 @@
             <w:right w:val="single" w:sz="4" w:space="24" w:color="000000"/>
           </w:pgBorders>
           <w:cols w:space="720"/>
+          <w:docGrid w:linePitch="299"/>
         </w:sectPr>
       </w:pPr>
     </w:p>
@@ -6674,103 +6781,103 @@
     <w:p>
       <w:pPr>
         <w:pStyle w:val="BodyText"/>
+        <w:numPr>
+          <w:ilvl w:val="0"/>
+          <w:numId w:val="3"/>
+        </w:numPr>
+        <w:spacing w:before="381" w:line="360" w:lineRule="auto"/>
+        <w:ind w:right="136"/>
+      </w:pPr>
+      <w:r>
+        <w:rPr>
+          <w:rFonts w:ascii="Arial" w:hAnsi="Arial" w:cs="Arial"/>
+          <w:sz w:val="24"/>
+          <w:szCs w:val="24"/>
+        </w:rPr>
+        <w:t>Stackoverflow.com</w:t>
+      </w:r>
+    </w:p>
+    <w:p>
+      <w:pPr>
+        <w:pStyle w:val="BodyText"/>
+        <w:numPr>
+          <w:ilvl w:val="0"/>
+          <w:numId w:val="3"/>
+        </w:numPr>
+        <w:spacing w:before="381" w:line="360" w:lineRule="auto"/>
+        <w:ind w:right="136"/>
+      </w:pPr>
+      <w:r>
+        <w:rPr>
+          <w:rFonts w:ascii="Arial" w:hAnsi="Arial" w:cs="Arial"/>
+          <w:sz w:val="24"/>
+          <w:szCs w:val="24"/>
+        </w:rPr>
+        <w:t>Programiz.com</w:t>
+      </w:r>
+    </w:p>
+    <w:p>
+      <w:pPr>
+        <w:pStyle w:val="BodyText"/>
+        <w:numPr>
+          <w:ilvl w:val="0"/>
+          <w:numId w:val="3"/>
+        </w:numPr>
+        <w:spacing w:before="381" w:line="360" w:lineRule="auto"/>
+        <w:ind w:right="136"/>
+      </w:pPr>
+      <w:r>
+        <w:rPr>
+          <w:rFonts w:ascii="Arial" w:hAnsi="Arial" w:cs="Arial"/>
+          <w:sz w:val="24"/>
+          <w:szCs w:val="24"/>
+        </w:rPr>
+        <w:t>Geeksforgeeks.org</w:t>
+      </w:r>
+    </w:p>
+    <w:p>
+      <w:pPr>
+        <w:pStyle w:val="BodyText"/>
+        <w:numPr>
+          <w:ilvl w:val="0"/>
+          <w:numId w:val="3"/>
+        </w:numPr>
+        <w:spacing w:before="381" w:line="360" w:lineRule="auto"/>
+        <w:ind w:right="136"/>
+      </w:pPr>
+      <w:r>
+        <w:rPr>
+          <w:rFonts w:ascii="Arial" w:hAnsi="Arial" w:cs="Arial"/>
+          <w:sz w:val="24"/>
+          <w:szCs w:val="24"/>
+        </w:rPr>
+        <w:t xml:space="preserve">Computer Science with Python Class XII – </w:t>
+      </w:r>
+      <w:proofErr w:type="spellStart"/>
+      <w:r>
+        <w:rPr>
+          <w:rFonts w:ascii="Arial" w:hAnsi="Arial" w:cs="Arial"/>
+          <w:sz w:val="24"/>
+          <w:szCs w:val="24"/>
+        </w:rPr>
+        <w:t>Preeti</w:t>
+      </w:r>
+      <w:proofErr w:type="spellEnd"/>
+      <w:r>
+        <w:rPr>
+          <w:rFonts w:ascii="Arial" w:hAnsi="Arial" w:cs="Arial"/>
+          <w:sz w:val="24"/>
+          <w:szCs w:val="24"/>
+        </w:rPr>
+        <w:t xml:space="preserve"> Arora</w:t>
+      </w:r>
+    </w:p>
+    <w:p>
+      <w:pPr>
+        <w:pStyle w:val="BodyText"/>
         <w:spacing w:before="381" w:line="117" w:lineRule="auto"/>
-        <w:ind w:left="158" w:right="136" w:hanging="7"/>
-        <w:jc w:val="center"/>
-      </w:pPr>
-      <w:r>
-        <w:t>(Textbooks, reference books, links and other sources you’ve referenced</w:t>
-      </w:r>
-      <w:r>
-        <w:rPr>
-          <w:spacing w:val="-4"/>
-        </w:rPr>
-        <w:t xml:space="preserve"> </w:t>
-      </w:r>
-      <w:r>
-        <w:t>that</w:t>
-      </w:r>
-      <w:r>
-        <w:rPr>
-          <w:spacing w:val="-5"/>
-        </w:rPr>
-        <w:t xml:space="preserve"> </w:t>
-      </w:r>
-      <w:r>
-        <w:t>have</w:t>
-      </w:r>
-      <w:r>
-        <w:rPr>
-          <w:spacing w:val="-4"/>
-        </w:rPr>
-        <w:t xml:space="preserve"> </w:t>
-      </w:r>
-      <w:r>
-        <w:t>helped</w:t>
-      </w:r>
-      <w:r>
-        <w:rPr>
-          <w:spacing w:val="-4"/>
-        </w:rPr>
-        <w:t xml:space="preserve"> </w:t>
-      </w:r>
-      <w:r>
-        <w:t>in</w:t>
-      </w:r>
-      <w:r>
-        <w:rPr>
-          <w:spacing w:val="-6"/>
-        </w:rPr>
-        <w:t xml:space="preserve"> </w:t>
-      </w:r>
-      <w:r>
-        <w:t>doing</w:t>
-      </w:r>
-      <w:r>
-        <w:rPr>
-          <w:spacing w:val="-5"/>
-        </w:rPr>
-        <w:t xml:space="preserve"> </w:t>
-      </w:r>
-      <w:r>
-        <w:t>the</w:t>
-      </w:r>
-      <w:r>
-        <w:rPr>
-          <w:spacing w:val="-4"/>
-        </w:rPr>
-        <w:t xml:space="preserve"> </w:t>
-      </w:r>
-      <w:r>
-        <w:t>project.</w:t>
-      </w:r>
-      <w:r>
-        <w:rPr>
-          <w:spacing w:val="-3"/>
-        </w:rPr>
-        <w:t xml:space="preserve"> </w:t>
-      </w:r>
-      <w:r>
-        <w:t>Be</w:t>
-      </w:r>
-      <w:r>
-        <w:rPr>
-          <w:spacing w:val="-4"/>
-        </w:rPr>
-        <w:t xml:space="preserve"> </w:t>
-      </w:r>
-      <w:r>
-        <w:t>specific</w:t>
-      </w:r>
-      <w:r>
-        <w:rPr>
-          <w:spacing w:val="-4"/>
-        </w:rPr>
-        <w:t xml:space="preserve"> </w:t>
-      </w:r>
-      <w:r>
-        <w:t>-&gt; “Google.com” cannot be a bibliography reference.)</w:t>
-      </w:r>
+        <w:ind w:left="993" w:right="136"/>
+      </w:pPr>
     </w:p>
     <w:sectPr>
       <w:pgSz w:w="12250" w:h="15850"/>
@@ -6785,6 +6892,361 @@
     </w:sectPr>
   </w:body>
 </w:document>
+</file>
+
+<file path=word/numbering.xml><?xml version="1.0" encoding="utf-8"?>
+<w:numbering xmlns:wpc="http://schemas.microsoft.com/office/word/2010/wordprocessingCanvas" xmlns:cx="http://schemas.microsoft.com/office/drawing/2014/chartex" xmlns:cx1="http://schemas.microsoft.com/office/drawing/2015/9/8/chartex" xmlns:cx2="http://schemas.microsoft.com/office/drawing/2015/10/21/chartex" xmlns:cx3="http://schemas.microsoft.com/office/drawing/2016/5/9/chartex" xmlns:cx4="http://schemas.microsoft.com/office/drawing/2016/5/10/chartex" xmlns:cx5="http://schemas.microsoft.com/office/drawing/2016/5/11/chartex" xmlns:cx6="http://schemas.microsoft.com/office/drawing/2016/5/12/chartex" xmlns:cx7="http://schemas.microsoft.com/office/drawing/2016/5/13/chartex" xmlns:cx8="http://schemas.microsoft.com/office/drawing/2016/5/14/chartex" xmlns:mc="http://schemas.openxmlformats.org/markup-compatibility/2006" xmlns:aink="http://schemas.microsoft.com/office/drawing/2016/ink" xmlns:am3d="http://schemas.microsoft.com/office/drawing/2017/model3d" xmlns:o="urn:schemas-microsoft-com:office:office" xmlns:oel="http://schemas.microsoft.com/office/2019/extlst" xmlns:r="http://schemas.openxmlformats.org/officeDocument/2006/relationships" xmlns:m="http://schemas.openxmlformats.org/officeDocument/2006/math" xmlns:v="urn:schemas-microsoft-com:vml" xmlns:wp14="http://schemas.microsoft.com/office/word/2010/wordprocessingDrawing" xmlns:wp="http://schemas.openxmlformats.org/drawingml/2006/wordprocessingDrawing" xmlns:w10="urn:schemas-microsoft-com:office:word" xmlns:w="http://schemas.openxmlformats.org/wordprocessingml/2006/main" xmlns:w14="http://schemas.microsoft.com/office/word/2010/wordml" xmlns:w15="http://schemas.microsoft.com/office/word/2012/wordml" xmlns:w16cex="http://schemas.microsoft.com/office/word/2018/wordml/cex" xmlns:w16cid="http://schemas.microsoft.com/office/word/2016/wordml/cid" xmlns:w16="http://schemas.microsoft.com/office/word/2018/wordml" xmlns:w16sdtdh="http://schemas.microsoft.com/office/word/2020/wordml/sdtdatahash" xmlns:w16se="http://schemas.microsoft.com/office/word/2015/wordml/symex" xmlns:wpg="http://schemas.microsoft.com/office/word/2010/wordprocessingGroup" xmlns:wpi="http://schemas.microsoft.com/office/word/2010/wordprocessingInk" xmlns:wne="http://schemas.microsoft.com/office/word/2006/wordml" xmlns:wps="http://schemas.microsoft.com/office/word/2010/wordprocessingShape" mc:Ignorable="w14 w15 w16se w16cid w16 w16cex w16sdtdh wp14">
+  <w:abstractNum w:abstractNumId="0" w15:restartNumberingAfterBreak="0">
+    <w:nsid w:val="0E9B13C6"/>
+    <w:multiLevelType w:val="hybridMultilevel"/>
+    <w:tmpl w:val="ED66064A"/>
+    <w:lvl w:ilvl="0" w:tplc="40090009">
+      <w:start w:val="1"/>
+      <w:numFmt w:val="bullet"/>
+      <w:lvlText w:val=""/>
+      <w:lvlJc w:val="left"/>
+      <w:pPr>
+        <w:ind w:left="1353" w:hanging="360"/>
+      </w:pPr>
+      <w:rPr>
+        <w:rFonts w:ascii="Wingdings" w:hAnsi="Wingdings" w:hint="default"/>
+        <w:sz w:val="24"/>
+        <w:szCs w:val="24"/>
+      </w:rPr>
+    </w:lvl>
+    <w:lvl w:ilvl="1" w:tplc="40090003" w:tentative="1">
+      <w:start w:val="1"/>
+      <w:numFmt w:val="bullet"/>
+      <w:lvlText w:val="o"/>
+      <w:lvlJc w:val="left"/>
+      <w:pPr>
+        <w:ind w:left="2073" w:hanging="360"/>
+      </w:pPr>
+      <w:rPr>
+        <w:rFonts w:ascii="Courier New" w:hAnsi="Courier New" w:cs="Courier New" w:hint="default"/>
+      </w:rPr>
+    </w:lvl>
+    <w:lvl w:ilvl="2" w:tplc="40090005" w:tentative="1">
+      <w:start w:val="1"/>
+      <w:numFmt w:val="bullet"/>
+      <w:lvlText w:val=""/>
+      <w:lvlJc w:val="left"/>
+      <w:pPr>
+        <w:ind w:left="2793" w:hanging="360"/>
+      </w:pPr>
+      <w:rPr>
+        <w:rFonts w:ascii="Wingdings" w:hAnsi="Wingdings" w:hint="default"/>
+      </w:rPr>
+    </w:lvl>
+    <w:lvl w:ilvl="3" w:tplc="40090001" w:tentative="1">
+      <w:start w:val="1"/>
+      <w:numFmt w:val="bullet"/>
+      <w:lvlText w:val=""/>
+      <w:lvlJc w:val="left"/>
+      <w:pPr>
+        <w:ind w:left="3513" w:hanging="360"/>
+      </w:pPr>
+      <w:rPr>
+        <w:rFonts w:ascii="Symbol" w:hAnsi="Symbol" w:hint="default"/>
+      </w:rPr>
+    </w:lvl>
+    <w:lvl w:ilvl="4" w:tplc="40090003" w:tentative="1">
+      <w:start w:val="1"/>
+      <w:numFmt w:val="bullet"/>
+      <w:lvlText w:val="o"/>
+      <w:lvlJc w:val="left"/>
+      <w:pPr>
+        <w:ind w:left="4233" w:hanging="360"/>
+      </w:pPr>
+      <w:rPr>
+        <w:rFonts w:ascii="Courier New" w:hAnsi="Courier New" w:cs="Courier New" w:hint="default"/>
+      </w:rPr>
+    </w:lvl>
+    <w:lvl w:ilvl="5" w:tplc="40090005" w:tentative="1">
+      <w:start w:val="1"/>
+      <w:numFmt w:val="bullet"/>
+      <w:lvlText w:val=""/>
+      <w:lvlJc w:val="left"/>
+      <w:pPr>
+        <w:ind w:left="4953" w:hanging="360"/>
+      </w:pPr>
+      <w:rPr>
+        <w:rFonts w:ascii="Wingdings" w:hAnsi="Wingdings" w:hint="default"/>
+      </w:rPr>
+    </w:lvl>
+    <w:lvl w:ilvl="6" w:tplc="40090001" w:tentative="1">
+      <w:start w:val="1"/>
+      <w:numFmt w:val="bullet"/>
+      <w:lvlText w:val=""/>
+      <w:lvlJc w:val="left"/>
+      <w:pPr>
+        <w:ind w:left="5673" w:hanging="360"/>
+      </w:pPr>
+      <w:rPr>
+        <w:rFonts w:ascii="Symbol" w:hAnsi="Symbol" w:hint="default"/>
+      </w:rPr>
+    </w:lvl>
+    <w:lvl w:ilvl="7" w:tplc="40090003" w:tentative="1">
+      <w:start w:val="1"/>
+      <w:numFmt w:val="bullet"/>
+      <w:lvlText w:val="o"/>
+      <w:lvlJc w:val="left"/>
+      <w:pPr>
+        <w:ind w:left="6393" w:hanging="360"/>
+      </w:pPr>
+      <w:rPr>
+        <w:rFonts w:ascii="Courier New" w:hAnsi="Courier New" w:cs="Courier New" w:hint="default"/>
+      </w:rPr>
+    </w:lvl>
+    <w:lvl w:ilvl="8" w:tplc="40090005" w:tentative="1">
+      <w:start w:val="1"/>
+      <w:numFmt w:val="bullet"/>
+      <w:lvlText w:val=""/>
+      <w:lvlJc w:val="left"/>
+      <w:pPr>
+        <w:ind w:left="7113" w:hanging="360"/>
+      </w:pPr>
+      <w:rPr>
+        <w:rFonts w:ascii="Wingdings" w:hAnsi="Wingdings" w:hint="default"/>
+      </w:rPr>
+    </w:lvl>
+  </w:abstractNum>
+  <w:abstractNum w:abstractNumId="1" w15:restartNumberingAfterBreak="0">
+    <w:nsid w:val="29B9520D"/>
+    <w:multiLevelType w:val="hybridMultilevel"/>
+    <w:tmpl w:val="04301096"/>
+    <w:lvl w:ilvl="0" w:tplc="40090001">
+      <w:start w:val="1"/>
+      <w:numFmt w:val="bullet"/>
+      <w:lvlText w:val=""/>
+      <w:lvlJc w:val="left"/>
+      <w:pPr>
+        <w:ind w:left="720" w:hanging="360"/>
+      </w:pPr>
+      <w:rPr>
+        <w:rFonts w:ascii="Symbol" w:hAnsi="Symbol" w:hint="default"/>
+      </w:rPr>
+    </w:lvl>
+    <w:lvl w:ilvl="1" w:tplc="40090003" w:tentative="1">
+      <w:start w:val="1"/>
+      <w:numFmt w:val="bullet"/>
+      <w:lvlText w:val="o"/>
+      <w:lvlJc w:val="left"/>
+      <w:pPr>
+        <w:ind w:left="1440" w:hanging="360"/>
+      </w:pPr>
+      <w:rPr>
+        <w:rFonts w:ascii="Courier New" w:hAnsi="Courier New" w:cs="Courier New" w:hint="default"/>
+      </w:rPr>
+    </w:lvl>
+    <w:lvl w:ilvl="2" w:tplc="40090005" w:tentative="1">
+      <w:start w:val="1"/>
+      <w:numFmt w:val="bullet"/>
+      <w:lvlText w:val=""/>
+      <w:lvlJc w:val="left"/>
+      <w:pPr>
+        <w:ind w:left="2160" w:hanging="360"/>
+      </w:pPr>
+      <w:rPr>
+        <w:rFonts w:ascii="Wingdings" w:hAnsi="Wingdings" w:hint="default"/>
+      </w:rPr>
+    </w:lvl>
+    <w:lvl w:ilvl="3" w:tplc="40090001" w:tentative="1">
+      <w:start w:val="1"/>
+      <w:numFmt w:val="bullet"/>
+      <w:lvlText w:val=""/>
+      <w:lvlJc w:val="left"/>
+      <w:pPr>
+        <w:ind w:left="2880" w:hanging="360"/>
+      </w:pPr>
+      <w:rPr>
+        <w:rFonts w:ascii="Symbol" w:hAnsi="Symbol" w:hint="default"/>
+      </w:rPr>
+    </w:lvl>
+    <w:lvl w:ilvl="4" w:tplc="40090003" w:tentative="1">
+      <w:start w:val="1"/>
+      <w:numFmt w:val="bullet"/>
+      <w:lvlText w:val="o"/>
+      <w:lvlJc w:val="left"/>
+      <w:pPr>
+        <w:ind w:left="3600" w:hanging="360"/>
+      </w:pPr>
+      <w:rPr>
+        <w:rFonts w:ascii="Courier New" w:hAnsi="Courier New" w:cs="Courier New" w:hint="default"/>
+      </w:rPr>
+    </w:lvl>
+    <w:lvl w:ilvl="5" w:tplc="40090005" w:tentative="1">
+      <w:start w:val="1"/>
+      <w:numFmt w:val="bullet"/>
+      <w:lvlText w:val=""/>
+      <w:lvlJc w:val="left"/>
+      <w:pPr>
+        <w:ind w:left="4320" w:hanging="360"/>
+      </w:pPr>
+      <w:rPr>
+        <w:rFonts w:ascii="Wingdings" w:hAnsi="Wingdings" w:hint="default"/>
+      </w:rPr>
+    </w:lvl>
+    <w:lvl w:ilvl="6" w:tplc="40090001" w:tentative="1">
+      <w:start w:val="1"/>
+      <w:numFmt w:val="bullet"/>
+      <w:lvlText w:val=""/>
+      <w:lvlJc w:val="left"/>
+      <w:pPr>
+        <w:ind w:left="5040" w:hanging="360"/>
+      </w:pPr>
+      <w:rPr>
+        <w:rFonts w:ascii="Symbol" w:hAnsi="Symbol" w:hint="default"/>
+      </w:rPr>
+    </w:lvl>
+    <w:lvl w:ilvl="7" w:tplc="40090003" w:tentative="1">
+      <w:start w:val="1"/>
+      <w:numFmt w:val="bullet"/>
+      <w:lvlText w:val="o"/>
+      <w:lvlJc w:val="left"/>
+      <w:pPr>
+        <w:ind w:left="5760" w:hanging="360"/>
+      </w:pPr>
+      <w:rPr>
+        <w:rFonts w:ascii="Courier New" w:hAnsi="Courier New" w:cs="Courier New" w:hint="default"/>
+      </w:rPr>
+    </w:lvl>
+    <w:lvl w:ilvl="8" w:tplc="40090005" w:tentative="1">
+      <w:start w:val="1"/>
+      <w:numFmt w:val="bullet"/>
+      <w:lvlText w:val=""/>
+      <w:lvlJc w:val="left"/>
+      <w:pPr>
+        <w:ind w:left="6480" w:hanging="360"/>
+      </w:pPr>
+      <w:rPr>
+        <w:rFonts w:ascii="Wingdings" w:hAnsi="Wingdings" w:hint="default"/>
+      </w:rPr>
+    </w:lvl>
+  </w:abstractNum>
+  <w:abstractNum w:abstractNumId="2" w15:restartNumberingAfterBreak="0">
+    <w:nsid w:val="6558267F"/>
+    <w:multiLevelType w:val="hybridMultilevel"/>
+    <w:tmpl w:val="079AF752"/>
+    <w:lvl w:ilvl="0" w:tplc="40090005">
+      <w:start w:val="1"/>
+      <w:numFmt w:val="bullet"/>
+      <w:lvlText w:val=""/>
+      <w:lvlJc w:val="left"/>
+      <w:pPr>
+        <w:ind w:left="720" w:hanging="360"/>
+      </w:pPr>
+      <w:rPr>
+        <w:rFonts w:ascii="Wingdings" w:hAnsi="Wingdings" w:hint="default"/>
+      </w:rPr>
+    </w:lvl>
+    <w:lvl w:ilvl="1" w:tplc="40090003" w:tentative="1">
+      <w:start w:val="1"/>
+      <w:numFmt w:val="bullet"/>
+      <w:lvlText w:val="o"/>
+      <w:lvlJc w:val="left"/>
+      <w:pPr>
+        <w:ind w:left="1440" w:hanging="360"/>
+      </w:pPr>
+      <w:rPr>
+        <w:rFonts w:ascii="Courier New" w:hAnsi="Courier New" w:cs="Courier New" w:hint="default"/>
+      </w:rPr>
+    </w:lvl>
+    <w:lvl w:ilvl="2" w:tplc="40090005" w:tentative="1">
+      <w:start w:val="1"/>
+      <w:numFmt w:val="bullet"/>
+      <w:lvlText w:val=""/>
+      <w:lvlJc w:val="left"/>
+      <w:pPr>
+        <w:ind w:left="2160" w:hanging="360"/>
+      </w:pPr>
+      <w:rPr>
+        <w:rFonts w:ascii="Wingdings" w:hAnsi="Wingdings" w:hint="default"/>
+      </w:rPr>
+    </w:lvl>
+    <w:lvl w:ilvl="3" w:tplc="40090001" w:tentative="1">
+      <w:start w:val="1"/>
+      <w:numFmt w:val="bullet"/>
+      <w:lvlText w:val=""/>
+      <w:lvlJc w:val="left"/>
+      <w:pPr>
+        <w:ind w:left="2880" w:hanging="360"/>
+      </w:pPr>
+      <w:rPr>
+        <w:rFonts w:ascii="Symbol" w:hAnsi="Symbol" w:hint="default"/>
+      </w:rPr>
+    </w:lvl>
+    <w:lvl w:ilvl="4" w:tplc="40090003" w:tentative="1">
+      <w:start w:val="1"/>
+      <w:numFmt w:val="bullet"/>
+      <w:lvlText w:val="o"/>
+      <w:lvlJc w:val="left"/>
+      <w:pPr>
+        <w:ind w:left="3600" w:hanging="360"/>
+      </w:pPr>
+      <w:rPr>
+        <w:rFonts w:ascii="Courier New" w:hAnsi="Courier New" w:cs="Courier New" w:hint="default"/>
+      </w:rPr>
+    </w:lvl>
+    <w:lvl w:ilvl="5" w:tplc="40090005" w:tentative="1">
+      <w:start w:val="1"/>
+      <w:numFmt w:val="bullet"/>
+      <w:lvlText w:val=""/>
+      <w:lvlJc w:val="left"/>
+      <w:pPr>
+        <w:ind w:left="4320" w:hanging="360"/>
+      </w:pPr>
+      <w:rPr>
+        <w:rFonts w:ascii="Wingdings" w:hAnsi="Wingdings" w:hint="default"/>
+      </w:rPr>
+    </w:lvl>
+    <w:lvl w:ilvl="6" w:tplc="40090001" w:tentative="1">
+      <w:start w:val="1"/>
+      <w:numFmt w:val="bullet"/>
+      <w:lvlText w:val=""/>
+      <w:lvlJc w:val="left"/>
+      <w:pPr>
+        <w:ind w:left="5040" w:hanging="360"/>
+      </w:pPr>
+      <w:rPr>
+        <w:rFonts w:ascii="Symbol" w:hAnsi="Symbol" w:hint="default"/>
+      </w:rPr>
+    </w:lvl>
+    <w:lvl w:ilvl="7" w:tplc="40090003" w:tentative="1">
+      <w:start w:val="1"/>
+      <w:numFmt w:val="bullet"/>
+      <w:lvlText w:val="o"/>
+      <w:lvlJc w:val="left"/>
+      <w:pPr>
+        <w:ind w:left="5760" w:hanging="360"/>
+      </w:pPr>
+      <w:rPr>
+        <w:rFonts w:ascii="Courier New" w:hAnsi="Courier New" w:cs="Courier New" w:hint="default"/>
+      </w:rPr>
+    </w:lvl>
+    <w:lvl w:ilvl="8" w:tplc="40090005" w:tentative="1">
+      <w:start w:val="1"/>
+      <w:numFmt w:val="bullet"/>
+      <w:lvlText w:val=""/>
+      <w:lvlJc w:val="left"/>
+      <w:pPr>
+        <w:ind w:left="6480" w:hanging="360"/>
+      </w:pPr>
+      <w:rPr>
+        <w:rFonts w:ascii="Wingdings" w:hAnsi="Wingdings" w:hint="default"/>
+      </w:rPr>
+    </w:lvl>
+  </w:abstractNum>
+  <w:num w:numId="1" w16cid:durableId="1852790316">
+    <w:abstractNumId w:val="1"/>
+  </w:num>
+  <w:num w:numId="2" w16cid:durableId="1703482838">
+    <w:abstractNumId w:val="2"/>
+  </w:num>
+  <w:num w:numId="3" w16cid:durableId="931472442">
+    <w:abstractNumId w:val="0"/>
+  </w:num>
+</w:numbering>
 </file>
 
 <file path=word/styles.xml><?xml version="1.0" encoding="utf-8"?>
@@ -6961,7 +7423,7 @@
     <w:lsdException w:name="Table Web 2" w:semiHidden="1" w:unhideWhenUsed="1"/>
     <w:lsdException w:name="Table Web 3" w:semiHidden="1" w:unhideWhenUsed="1"/>
     <w:lsdException w:name="Balloon Text" w:semiHidden="1" w:unhideWhenUsed="1"/>
-    <w:lsdException w:name="Table Grid" w:semiHidden="1" w:uiPriority="59" w:unhideWhenUsed="1"/>
+    <w:lsdException w:name="Table Grid" w:uiPriority="59"/>
     <w:lsdException w:name="Table Theme" w:semiHidden="1" w:unhideWhenUsed="1"/>
     <w:lsdException w:name="Placeholder Text" w:semiHidden="1"/>
     <w:lsdException w:name="No Spacing" w:uiPriority="1" w:qFormat="1"/>

</xml_diff>